<commit_message>
Updates to manuscript document
</commit_message>
<xml_diff>
--- a/Analysis/Manuscript/Schisto_reff_manuscript.docx
+++ b/Analysis/Manuscript/Schisto_reff_manuscript.docx
@@ -621,13 +621,25 @@
         <w:pStyle w:val="BodyText"/>
       </w:pPr>
       <w:r>
-        <w:t xml:space="preserve">Integrated strategies targeting the intermediate host snail population through both mollusciciding and habitat reduction, zoonotic reservoirs, improved sanitation and water access (e.g. WASH interventions), and education on exposure and transmission prevention have been extremely successful in reducing transmission in Chengdu Province, China</w:t>
+        <w:t xml:space="preserve">Integrated strategies targeting the intermediate host snail population through both mollusciciding and habitat reduction, zoonotic reservoirs, improved sanitation and water access (e.g. WASH interventions), and education on exposure and transmission prevention have been extremely successful in reducing transmission in Chengdu Province, China.</w:t>
       </w:r>
       <w:r>
         <w:t xml:space="preserve"> </w:t>
       </w:r>
       <w:r>
         <w:t xml:space="preserve">[8]</w:t>
+      </w:r>
+      <w:r>
+        <w:t xml:space="preserve"> </w:t>
+      </w:r>
+      <w:r>
+        <w:t xml:space="preserve">Fuerthermore, recent analyses have shown that adding routine mollusciciding to MDA efforts is highly cost-effective in terms of DALYs-averted per dollar invested.</w:t>
+      </w:r>
+      <w:r>
+        <w:t xml:space="preserve"> </w:t>
+      </w:r>
+      <w:r>
+        <w:t xml:space="preserve">[9]</w:t>
       </w:r>
     </w:p>
     <w:p>
@@ -806,10 +818,34 @@
           <m:t>∈</m:t>
         </m:r>
         <m:r>
-          <m:t>{</m:t>
-        </m:r>
-        <m:r>
-          <m:t>p</m:t>
+          <m:t>(</m:t>
+        </m:r>
+        <m:limLow>
+          <m:e>
+            <m:r>
+              <m:rPr>
+                <m:sty m:val="b"/>
+              </m:rPr>
+              <m:t>C</m:t>
+            </m:r>
+          </m:e>
+          <m:lim>
+            <m:r>
+              <m:t>̲</m:t>
+            </m:r>
+          </m:lim>
+        </m:limLow>
+        <m:r>
+          <m:t>h</m:t>
+        </m:r>
+        <m:r>
+          <m:t>i</m:t>
+        </m:r>
+        <m:r>
+          <m:t>l</m:t>
+        </m:r>
+        <m:r>
+          <m:t>d</m:t>
         </m:r>
         <m:r>
           <m:t>r</m:t>
@@ -818,124 +854,139 @@
           <m:t>e</m:t>
         </m:r>
         <m:r>
-          <m:t>−</m:t>
-        </m:r>
-        <m:r>
-          <m:t>S</m:t>
-        </m:r>
-        <m:r>
-          <m:t>A</m:t>
-        </m:r>
-        <m:r>
-          <m:t>C</m:t>
+          <m:t>n</m:t>
         </m:r>
         <m:r>
           <m:t>,</m:t>
         </m:r>
-        <m:r>
-          <m:t>S</m:t>
-        </m:r>
-        <m:r>
-          <m:t>A</m:t>
-        </m:r>
-        <m:r>
-          <m:t>C</m:t>
+        <m:limLow>
+          <m:e>
+            <m:r>
+              <m:rPr>
+                <m:sty m:val="b"/>
+              </m:rPr>
+              <m:t>A</m:t>
+            </m:r>
+          </m:e>
+          <m:lim>
+            <m:r>
+              <m:t>̲</m:t>
+            </m:r>
+          </m:lim>
+        </m:limLow>
+        <m:r>
+          <m:t>d</m:t>
+        </m:r>
+        <m:r>
+          <m:t>u</m:t>
+        </m:r>
+        <m:r>
+          <m:t>l</m:t>
+        </m:r>
+        <m:r>
+          <m:t>t</m:t>
+        </m:r>
+        <m:r>
+          <m:t>)</m:t>
+        </m:r>
+      </m:oMath>
+      <w:r>
+        <w:t xml:space="preserve">, and treatment groups,</w:t>
+      </w:r>
+      <w:r>
+        <w:t xml:space="preserve"> </w:t>
+      </w:r>
+      <m:oMath>
+        <m:r>
+          <m:t>j</m:t>
+        </m:r>
+        <m:r>
+          <m:t>∈</m:t>
+        </m:r>
+        <m:r>
+          <m:t>(</m:t>
+        </m:r>
+        <m:limLow>
+          <m:e>
+            <m:r>
+              <m:rPr>
+                <m:sty m:val="b"/>
+              </m:rPr>
+              <m:t>T</m:t>
+            </m:r>
+          </m:e>
+          <m:lim>
+            <m:r>
+              <m:t>̲</m:t>
+            </m:r>
+          </m:lim>
+        </m:limLow>
+        <m:r>
+          <m:t>r</m:t>
+        </m:r>
+        <m:r>
+          <m:t>e</m:t>
+        </m:r>
+        <m:r>
+          <m:t>a</m:t>
+        </m:r>
+        <m:r>
+          <m:t>t</m:t>
+        </m:r>
+        <m:r>
+          <m:t>e</m:t>
+        </m:r>
+        <m:r>
+          <m:t>d</m:t>
         </m:r>
         <m:r>
           <m:t>,</m:t>
         </m:r>
-        <m:r>
-          <m:t>A</m:t>
+        <m:limLow>
+          <m:e>
+            <m:r>
+              <m:rPr>
+                <m:sty m:val="b"/>
+              </m:rPr>
+              <m:t>U</m:t>
+            </m:r>
+          </m:e>
+          <m:lim>
+            <m:r>
+              <m:t>̲</m:t>
+            </m:r>
+          </m:lim>
+        </m:limLow>
+        <m:r>
+          <m:t>n</m:t>
+        </m:r>
+        <m:r>
+          <m:t>t</m:t>
+        </m:r>
+        <m:r>
+          <m:t>r</m:t>
+        </m:r>
+        <m:r>
+          <m:t>e</m:t>
+        </m:r>
+        <m:r>
+          <m:t>a</m:t>
+        </m:r>
+        <m:r>
+          <m:t>t</m:t>
+        </m:r>
+        <m:r>
+          <m:t>e</m:t>
         </m:r>
         <m:r>
           <m:t>d</m:t>
         </m:r>
         <m:r>
-          <m:t>u</m:t>
-        </m:r>
-        <m:r>
-          <m:t>l</m:t>
-        </m:r>
-        <m:r>
-          <m:t>t</m:t>
-        </m:r>
-        <m:r>
-          <m:t>}</m:t>
-        </m:r>
-      </m:oMath>
-      <w:r>
-        <w:t xml:space="preserve">, and treatment,</w:t>
-      </w:r>
-      <w:r>
-        <w:t xml:space="preserve"> </w:t>
-      </w:r>
-      <m:oMath>
-        <m:r>
-          <m:t>j</m:t>
-        </m:r>
-        <m:r>
-          <m:t>∈</m:t>
-        </m:r>
-        <m:r>
-          <m:t>{</m:t>
-        </m:r>
-        <m:r>
-          <m:t>t</m:t>
-        </m:r>
-        <m:r>
-          <m:t>r</m:t>
-        </m:r>
-        <m:r>
-          <m:t>e</m:t>
-        </m:r>
-        <m:r>
-          <m:t>a</m:t>
-        </m:r>
-        <m:r>
-          <m:t>t</m:t>
-        </m:r>
-        <m:r>
-          <m:t>e</m:t>
-        </m:r>
-        <m:r>
-          <m:t>d</m:t>
-        </m:r>
-        <m:r>
-          <m:t>,</m:t>
-        </m:r>
-        <m:r>
-          <m:t>u</m:t>
-        </m:r>
-        <m:r>
-          <m:t>n</m:t>
-        </m:r>
-        <m:r>
-          <m:t>t</m:t>
-        </m:r>
-        <m:r>
-          <m:t>r</m:t>
-        </m:r>
-        <m:r>
-          <m:t>e</m:t>
-        </m:r>
-        <m:r>
-          <m:t>a</m:t>
-        </m:r>
-        <m:r>
-          <m:t>t</m:t>
-        </m:r>
-        <m:r>
-          <m:t>e</m:t>
-        </m:r>
-        <m:r>
-          <m:t>d</m:t>
-        </m:r>
-        <m:r>
-          <m:t>}</m:t>
-        </m:r>
-      </m:oMath>
-      <w:r>
-        <w:t xml:space="preserve">, groups from the mean worm burden itself:</w:t>
+          <m:t>)</m:t>
+        </m:r>
+      </m:oMath>
+      <w:r>
+        <w:t xml:space="preserve">, as a function of the mean worm burden in each group:</w:t>
       </w:r>
     </w:p>
     <w:p>
@@ -1019,13 +1070,22 @@
         <w:pStyle w:val="BodyText"/>
       </w:pPr>
       <w:r>
-        <w:t xml:space="preserve">Previous analyses of the distribution of estimated worm counts within definitive human host populations have shown that the dispersion parameter varies predictably as a function of the overall mean worm burden.</w:t>
-      </w:r>
-      <w:r>
-        <w:t xml:space="preserve"> </w:t>
-      </w:r>
-      <w:r>
-        <w:t xml:space="preserve">[9]</w:t>
+        <w:t xml:space="preserve">Previous analyses of the distribution of estimated worm counts within definitive human host populations have shown that the dispersion parameter varies predictably as a function of the overall mean worm burden and can change quite dramatically following MDA.</w:t>
+      </w:r>
+      <w:r>
+        <w:t xml:space="preserve"> </w:t>
+      </w:r>
+      <w:r>
+        <w:t xml:space="preserve">[10]</w:t>
+      </w:r>
+      <w:r>
+        <w:t xml:space="preserve">,</w:t>
+      </w:r>
+      <w:r>
+        <w:t xml:space="preserve"> </w:t>
+      </w:r>
+      <w:r>
+        <w:t xml:space="preserve">[11]</w:t>
       </w:r>
       <w:r>
         <w:t xml:space="preserve"> </w:t>
@@ -1113,7 +1173,7 @@
       </w:pPr>
       <m:oMath>
         <m:r>
-          <m:t>γ</m:t>
+          <m:t>ρ</m:t>
         </m:r>
         <m:r>
           <m:t>(</m:t>
@@ -1235,7 +1295,7 @@
       </w:pPr>
       <m:oMath>
         <m:r>
-          <m:t>ρ</m:t>
+          <m:t>γ</m:t>
         </m:r>
         <m:r>
           <m:t>(</m:t>
@@ -1247,7 +1307,7 @@
           <m:t>,</m:t>
         </m:r>
         <m:r>
-          <m:t>v</m:t>
+          <m:t>ξ</m:t>
         </m:r>
         <m:r>
           <m:t>)</m:t>
@@ -1272,7 +1332,7 @@
               <m:t>−</m:t>
             </m:r>
             <m:r>
-              <m:t>v</m:t>
+              <m:t>ξ</m:t>
             </m:r>
             <m:r>
               <m:t>W</m:t>
@@ -1291,7 +1351,7 @@
                   <m:t>−</m:t>
                 </m:r>
                 <m:r>
-                  <m:t>v</m:t>
+                  <m:t>ξ</m:t>
                 </m:r>
                 <m:r>
                   <m:t>W</m:t>
@@ -1307,20 +1367,10 @@
     </w:p>
     <w:p>
       <w:pPr>
-        <w:pStyle w:val="Heading3"/>
-      </w:pPr>
-      <w:bookmarkStart w:id="30" w:name="other-name-for-non-density-dependent-sources-of-resilience"/>
+        <w:pStyle w:val="Heading4"/>
+      </w:pPr>
+      <w:bookmarkStart w:id="30" w:name="snail-logistic-population-growth"/>
       <w:bookmarkEnd w:id="30"/>
-      <w:r>
-        <w:t xml:space="preserve">[Other name for non density-dependent sources of resilience]</w:t>
-      </w:r>
-    </w:p>
-    <w:p>
-      <w:pPr>
-        <w:pStyle w:val="Heading4"/>
-      </w:pPr>
-      <w:bookmarkStart w:id="31" w:name="snail-logistic-population-growth"/>
-      <w:bookmarkEnd w:id="31"/>
       <w:r>
         <w:t xml:space="preserve">Snail logistic population growth</w:t>
       </w:r>
@@ -1521,57 +1571,57 @@
       <w:pPr>
         <w:pStyle w:val="Heading4"/>
       </w:pPr>
-      <w:bookmarkStart w:id="32" w:name="non-linear-snail-foi"/>
+      <w:bookmarkStart w:id="31" w:name="non-linear-snail-foi-can-be-framed-as-a-density-dependence"/>
+      <w:bookmarkEnd w:id="31"/>
+      <w:r>
+        <w:t xml:space="preserve">Non linear snail FOI (can be framed as a density dependence?)</w:t>
+      </w:r>
+    </w:p>
+    <w:p>
+      <w:pPr>
+        <w:pStyle w:val="FirstParagraph"/>
+      </w:pPr>
+      <w:r>
+        <w:t xml:space="preserve">Compared to a linear snail FOI of the form</w:t>
+      </w:r>
+      <w:r>
+        <w:t xml:space="preserve"> </w:t>
+      </w:r>
+      <m:oMath>
+        <m:r>
+          <m:t>Λ</m:t>
+        </m:r>
+        <m:r>
+          <m:t>=</m:t>
+        </m:r>
+        <m:r>
+          <m:t>β</m:t>
+        </m:r>
+        <m:r>
+          <m:t>M</m:t>
+        </m:r>
+      </m:oMath>
+      <w:r>
+        <w:t xml:space="preserve">, this formulation leads to higher FOIs at lower values of</w:t>
+      </w:r>
+      <w:r>
+        <w:t xml:space="preserve"> </w:t>
+      </w:r>
+      <m:oMath>
+        <m:r>
+          <m:t>M</m:t>
+        </m:r>
+      </m:oMath>
+      <w:r>
+        <w:t xml:space="preserve">, implying that less infectious material from the human population is required to reach higher rates of infection in the intermediate host snail population. A small number of infected individuals could therefore be sufficient to maintain man-to-snail transmission, even as the majority of a community is treated via MDA.</w:t>
+      </w:r>
+    </w:p>
+    <w:p>
+      <w:pPr>
+        <w:pStyle w:val="Heading3"/>
+      </w:pPr>
+      <w:bookmarkStart w:id="32" w:name="reservoirs-of-infection"/>
       <w:bookmarkEnd w:id="32"/>
-      <w:r>
-        <w:t xml:space="preserve">Non linear snail FOI</w:t>
-      </w:r>
-    </w:p>
-    <w:p>
-      <w:pPr>
-        <w:pStyle w:val="FirstParagraph"/>
-      </w:pPr>
-      <w:r>
-        <w:t xml:space="preserve">Compared to a linear snail FOI of the form</w:t>
-      </w:r>
-      <w:r>
-        <w:t xml:space="preserve"> </w:t>
-      </w:r>
-      <m:oMath>
-        <m:r>
-          <m:t>Λ</m:t>
-        </m:r>
-        <m:r>
-          <m:t>=</m:t>
-        </m:r>
-        <m:r>
-          <m:t>β</m:t>
-        </m:r>
-        <m:r>
-          <m:t>M</m:t>
-        </m:r>
-      </m:oMath>
-      <w:r>
-        <w:t xml:space="preserve">, this formulation leads to higher FOIs at lower values of</w:t>
-      </w:r>
-      <w:r>
-        <w:t xml:space="preserve"> </w:t>
-      </w:r>
-      <m:oMath>
-        <m:r>
-          <m:t>M</m:t>
-        </m:r>
-      </m:oMath>
-      <w:r>
-        <w:t xml:space="preserve">, implying that less infectious material from the human population is required to reach higher rates of infection in the intermediate host snail population. A small number of infected individuals could therefore be sufficient to maintain man-to-snail transmission, even as the majority of a community is treated via MDA.</w:t>
-      </w:r>
-    </w:p>
-    <w:p>
-      <w:pPr>
-        <w:pStyle w:val="Heading4"/>
-      </w:pPr>
-      <w:bookmarkStart w:id="33" w:name="reservoirs-of-infection"/>
-      <w:bookmarkEnd w:id="33"/>
       <w:r>
         <w:t xml:space="preserve">Reservoirs of infection</w:t>
       </w:r>
@@ -1720,21 +1770,9 @@
           <m:r>
             <m:t>)</m:t>
           </m:r>
-          <m:sSub>
-            <m:e>
-              <m:r>
-                <m:t>ω</m:t>
-              </m:r>
-            </m:e>
-            <m:sub>
-              <m:r>
-                <m:t>i</m:t>
-              </m:r>
-              <m:r>
-                <m:t>j</m:t>
-              </m:r>
-            </m:sub>
-          </m:sSub>
+          <m:r>
+            <m:t>ω</m:t>
+          </m:r>
         </m:oMath>
       </m:oMathPara>
     </w:p>
@@ -1917,6 +1955,12 @@
         <w:t xml:space="preserve"> </w:t>
       </w:r>
       <m:oMath>
+        <m:r>
+          <m:t>ω</m:t>
+        </m:r>
+        <m:r>
+          <m:t>=</m:t>
+        </m:r>
         <m:sSub>
           <m:e>
             <m:r>
@@ -1925,67 +1969,55 @@
           </m:e>
           <m:sub>
             <m:r>
-              <m:t>i</m:t>
-            </m:r>
-            <m:r>
-              <m:t>j</m:t>
+              <m:t>C</m:t>
             </m:r>
           </m:sub>
         </m:sSub>
-      </m:oMath>
-      <w:r>
-        <w:t xml:space="preserve"> </w:t>
-      </w:r>
-      <w:r>
-        <w:t xml:space="preserve">is an estimate of the contamination rate of each group.</w:t>
-      </w:r>
-    </w:p>
-    <w:p>
-      <w:pPr>
-        <w:pStyle w:val="BodyText"/>
-      </w:pPr>
-      <w:r>
-        <w:t xml:space="preserve">MDA in the affected population is modeled as a reduction in the mean worm burden by</w:t>
-      </w:r>
-      <w:r>
-        <w:t xml:space="preserve"> </w:t>
-      </w:r>
-      <m:oMath>
-        <m:r>
-          <m:t>ϵ</m:t>
-        </m:r>
-      </m:oMath>
-      <w:r>
-        <w:t xml:space="preserve">, the efficacy of the drug intervention, in the following timestep of the model:</w:t>
-      </w:r>
-      <w:r>
-        <w:t xml:space="preserve"> </w:t>
-      </w:r>
-      <m:oMath>
+        <m:r>
+          <m:t>/</m:t>
+        </m:r>
         <m:sSub>
           <m:e>
             <m:r>
-              <m:t>W</m:t>
+              <m:t>ω</m:t>
             </m:r>
           </m:e>
           <m:sub>
             <m:r>
-              <m:t>i</m:t>
-            </m:r>
-            <m:r>
-              <m:t>j</m:t>
-            </m:r>
-            <m:r>
-              <m:t>t</m:t>
+              <m:t>A</m:t>
             </m:r>
           </m:sub>
         </m:sSub>
-        <m:r>
-          <m:t>=</m:t>
-        </m:r>
+      </m:oMath>
+      <w:r>
+        <w:t xml:space="preserve"> </w:t>
+      </w:r>
+      <w:r>
+        <w:t xml:space="preserve">is a contamination coefficient related to the relative difference in sanitation and other behaviors between SAC and adults.</w:t>
+      </w:r>
+    </w:p>
+    <w:p>
+      <w:pPr>
+        <w:pStyle w:val="BodyText"/>
+      </w:pPr>
+      <w:r>
+        <w:t xml:space="preserve">MDA in the affected population is modeled as a reduction in the mean worm burden by</w:t>
+      </w:r>
+      <w:r>
+        <w:t xml:space="preserve"> </w:t>
+      </w:r>
+      <m:oMath>
         <m:r>
           <m:t>ϵ</m:t>
         </m:r>
+      </m:oMath>
+      <w:r>
+        <w:t xml:space="preserve">, the efficacy of the drug intervention, in the following timestep of the model:</w:t>
+      </w:r>
+      <w:r>
+        <w:t xml:space="preserve"> </w:t>
+      </w:r>
+      <m:oMath>
         <m:sSub>
           <m:e>
             <m:r>
@@ -2002,14 +2034,38 @@
             <m:r>
               <m:t>t</m:t>
             </m:r>
-            <m:r>
-              <m:t>−</m:t>
-            </m:r>
-            <m:r>
-              <m:t>1</m:t>
-            </m:r>
           </m:sub>
         </m:sSub>
+        <m:r>
+          <m:t>=</m:t>
+        </m:r>
+        <m:r>
+          <m:t>ϵ</m:t>
+        </m:r>
+        <m:sSub>
+          <m:e>
+            <m:r>
+              <m:t>W</m:t>
+            </m:r>
+          </m:e>
+          <m:sub>
+            <m:r>
+              <m:t>i</m:t>
+            </m:r>
+            <m:r>
+              <m:t>j</m:t>
+            </m:r>
+            <m:r>
+              <m:t>t</m:t>
+            </m:r>
+            <m:r>
+              <m:t>−</m:t>
+            </m:r>
+            <m:r>
+              <m:t>1</m:t>
+            </m:r>
+          </m:sub>
+        </m:sSub>
       </m:oMath>
       <w:r>
         <w:t xml:space="preserve">. Mean worm burden in the other populations remain unaffected except via reductions in the man-to-snail FOI as a result of treating the affected population.</w:t>
@@ -2019,8 +2075,8 @@
       <w:pPr>
         <w:pStyle w:val="Heading2"/>
       </w:pPr>
-      <w:bookmarkStart w:id="34" w:name="framing-of-the-problem"/>
-      <w:bookmarkEnd w:id="34"/>
+      <w:bookmarkStart w:id="33" w:name="framing-of-the-problem"/>
+      <w:bookmarkEnd w:id="33"/>
       <w:r>
         <w:t xml:space="preserve">Framing of the problem</w:t>
       </w:r>
@@ -2071,18 +2127,18 @@
       <w:pPr>
         <w:pStyle w:val="Heading1"/>
       </w:pPr>
-      <w:bookmarkStart w:id="35" w:name="methods"/>
+      <w:bookmarkStart w:id="34" w:name="methods"/>
+      <w:bookmarkEnd w:id="34"/>
+      <w:r>
+        <w:t xml:space="preserve">Methods</w:t>
+      </w:r>
+    </w:p>
+    <w:p>
+      <w:pPr>
+        <w:pStyle w:val="Heading2"/>
+      </w:pPr>
+      <w:bookmarkStart w:id="35" w:name="basic-schistosomiasis-model"/>
       <w:bookmarkEnd w:id="35"/>
-      <w:r>
-        <w:t xml:space="preserve">Methods</w:t>
-      </w:r>
-    </w:p>
-    <w:p>
-      <w:pPr>
-        <w:pStyle w:val="Heading2"/>
-      </w:pPr>
-      <w:bookmarkStart w:id="36" w:name="basic-schistosomiasis-model"/>
-      <w:bookmarkEnd w:id="36"/>
       <w:r>
         <w:t xml:space="preserve">Basic schistosomiasis model</w:t>
       </w:r>
@@ -2158,7 +2214,18 @@
         <w:t xml:space="preserve"> </w:t>
       </w:r>
       <w:r>
-        <w:t xml:space="preserve">respectively) infection dynamics among intermediate host snails in order to account for the delay (pre-patent period) between infection (</w:t>
+        <w:t xml:space="preserve">respectively) infection dynamics among the intermediate host snail population,</w:t>
+      </w:r>
+      <w:r>
+        <w:t xml:space="preserve"> </w:t>
+      </w:r>
+      <m:oMath>
+        <m:r>
+          <m:t>N</m:t>
+        </m:r>
+      </m:oMath>
+      <w:r>
+        <w:t xml:space="preserve">, in order to account for the delay (pre-patent period) between infection (</w:t>
       </w:r>
       <m:oMath>
         <m:r>
@@ -2186,142 +2253,616 @@
         </m:r>
       </m:oMath>
       <w:r>
-        <w:t xml:space="preserve">)):</w:t>
-      </w:r>
-    </w:p>
-    <w:p>
-      <w:pPr>
-        <w:pStyle w:val="BodyText"/>
-      </w:pPr>
-      <m:oMath>
-        <m:f>
-          <m:fPr>
-            <m:type m:val="bar"/>
-          </m:fPr>
-          <m:num>
-            <m:r>
-              <m:t>d</m:t>
-            </m:r>
-            <m:r>
-              <m:t>S</m:t>
-            </m:r>
-          </m:num>
-          <m:den>
-            <m:r>
-              <m:t>d</m:t>
-            </m:r>
-            <m:r>
-              <m:t>t</m:t>
-            </m:r>
-          </m:den>
-        </m:f>
-        <m:r>
-          <m:t>=</m:t>
-        </m:r>
+        <w:t xml:space="preserve">)). Human infection across age groups,</w:t>
+      </w:r>
+      <w:r>
+        <w:t xml:space="preserve"> </w:t>
+      </w:r>
+      <m:oMath>
+        <m:r>
+          <m:t>i</m:t>
+        </m:r>
+        <m:r>
+          <m:t>∈</m:t>
+        </m:r>
+        <m:r>
+          <m:t>(</m:t>
+        </m:r>
+        <m:limLow>
+          <m:e>
+            <m:r>
+              <m:rPr>
+                <m:sty m:val="b"/>
+              </m:rPr>
+              <m:t>C</m:t>
+            </m:r>
+          </m:e>
+          <m:lim>
+            <m:r>
+              <m:t>̲</m:t>
+            </m:r>
+          </m:lim>
+        </m:limLow>
+        <m:r>
+          <m:t>h</m:t>
+        </m:r>
+        <m:r>
+          <m:t>i</m:t>
+        </m:r>
+        <m:r>
+          <m:t>l</m:t>
+        </m:r>
+        <m:r>
+          <m:t>d</m:t>
+        </m:r>
+        <m:r>
+          <m:t>r</m:t>
+        </m:r>
+        <m:r>
+          <m:t>e</m:t>
+        </m:r>
+        <m:r>
+          <m:t>n</m:t>
+        </m:r>
+        <m:r>
+          <m:t>,</m:t>
+        </m:r>
+        <m:limLow>
+          <m:e>
+            <m:r>
+              <m:rPr>
+                <m:sty m:val="b"/>
+              </m:rPr>
+              <m:t>A</m:t>
+            </m:r>
+          </m:e>
+          <m:lim>
+            <m:r>
+              <m:t>̲</m:t>
+            </m:r>
+          </m:lim>
+        </m:limLow>
+        <m:r>
+          <m:t>d</m:t>
+        </m:r>
+        <m:r>
+          <m:t>u</m:t>
+        </m:r>
+        <m:r>
+          <m:t>l</m:t>
+        </m:r>
+        <m:r>
+          <m:t>t</m:t>
+        </m:r>
+        <m:r>
+          <m:t>)</m:t>
+        </m:r>
+      </m:oMath>
+      <w:r>
+        <w:t xml:space="preserve">, and treatment groups,</w:t>
+      </w:r>
+      <w:r>
+        <w:t xml:space="preserve"> </w:t>
+      </w:r>
+      <m:oMath>
+        <m:r>
+          <m:t>j</m:t>
+        </m:r>
+        <m:r>
+          <m:t>∈</m:t>
+        </m:r>
+        <m:r>
+          <m:t>(</m:t>
+        </m:r>
+        <m:limLow>
+          <m:e>
+            <m:r>
+              <m:rPr>
+                <m:sty m:val="b"/>
+              </m:rPr>
+              <m:t>T</m:t>
+            </m:r>
+          </m:e>
+          <m:lim>
+            <m:r>
+              <m:t>̲</m:t>
+            </m:r>
+          </m:lim>
+        </m:limLow>
+        <m:r>
+          <m:t>r</m:t>
+        </m:r>
+        <m:r>
+          <m:t>e</m:t>
+        </m:r>
+        <m:r>
+          <m:t>a</m:t>
+        </m:r>
+        <m:r>
+          <m:t>t</m:t>
+        </m:r>
+        <m:r>
+          <m:t>e</m:t>
+        </m:r>
+        <m:r>
+          <m:t>d</m:t>
+        </m:r>
+        <m:r>
+          <m:t>,</m:t>
+        </m:r>
+        <m:limLow>
+          <m:e>
+            <m:r>
+              <m:rPr>
+                <m:sty m:val="b"/>
+              </m:rPr>
+              <m:t>U</m:t>
+            </m:r>
+          </m:e>
+          <m:lim>
+            <m:r>
+              <m:t>̲</m:t>
+            </m:r>
+          </m:lim>
+        </m:limLow>
+        <m:r>
+          <m:t>n</m:t>
+        </m:r>
+        <m:r>
+          <m:t>t</m:t>
+        </m:r>
+        <m:r>
+          <m:t>r</m:t>
+        </m:r>
+        <m:r>
+          <m:t>e</m:t>
+        </m:r>
+        <m:r>
+          <m:t>a</m:t>
+        </m:r>
+        <m:r>
+          <m:t>t</m:t>
+        </m:r>
+        <m:r>
+          <m:t>e</m:t>
+        </m:r>
+        <m:r>
+          <m:t>d</m:t>
+        </m:r>
+        <m:r>
+          <m:t>)</m:t>
+        </m:r>
+      </m:oMath>
+      <w:r>
+        <w:t xml:space="preserve"> </w:t>
+      </w:r>
+      <w:r>
+        <w:t xml:space="preserve">is modeled via state variables</w:t>
+      </w:r>
+      <w:r>
+        <w:t xml:space="preserve"> </w:t>
+      </w:r>
+      <m:oMath>
         <m:sSub>
           <m:e>
             <m:r>
-              <m:t>f</m:t>
+              <m:t>W</m:t>
             </m:r>
           </m:e>
           <m:sub>
             <m:r>
-              <m:t>N</m:t>
+              <m:t>i</m:t>
+            </m:r>
+            <m:r>
+              <m:t>j</m:t>
             </m:r>
           </m:sub>
         </m:sSub>
-        <m:r>
-          <m:t>(</m:t>
-        </m:r>
-        <m:r>
-          <m:t>S</m:t>
-        </m:r>
-        <m:r>
-          <m:t>+</m:t>
-        </m:r>
-        <m:r>
-          <m:t>E</m:t>
-        </m:r>
-        <m:r>
-          <m:t>)</m:t>
-        </m:r>
-        <m:r>
-          <m:t>−</m:t>
-        </m:r>
-        <m:r>
-          <m:t>(</m:t>
-        </m:r>
+      </m:oMath>
+      <w:r>
+        <w:t xml:space="preserve"> </w:t>
+      </w:r>
+      <w:r>
+        <w:t xml:space="preserve">representing the mean worm burden in each segment of the human population, assumed to be negative binomially distributed with independent clumping parameters</w:t>
+      </w:r>
+      <w:r>
+        <w:t xml:space="preserve"> </w:t>
+      </w:r>
+      <m:oMath>
         <m:sSub>
           <m:e>
             <m:r>
-              <m:t>μ</m:t>
+              <m:t>κ</m:t>
             </m:r>
           </m:e>
           <m:sub>
             <m:r>
-              <m:t>N</m:t>
+              <m:t>i</m:t>
+            </m:r>
+            <m:r>
+              <m:t>j</m:t>
             </m:r>
           </m:sub>
         </m:sSub>
-        <m:r>
-          <m:t>+</m:t>
-        </m:r>
-        <m:r>
-          <m:t>Λ</m:t>
-        </m:r>
-        <m:r>
-          <m:t>)</m:t>
-        </m:r>
-        <m:r>
-          <m:t>S</m:t>
-        </m:r>
-      </m:oMath>
+      </m:oMath>
+      <w:r>
+        <w:t xml:space="preserve">:</w:t>
+      </w:r>
     </w:p>
     <w:p>
       <w:pPr>
         <w:pStyle w:val="BodyText"/>
       </w:pPr>
-      <m:oMath>
-        <m:f>
-          <m:fPr>
-            <m:type m:val="bar"/>
-          </m:fPr>
-          <m:num>
-            <m:r>
-              <m:t>d</m:t>
-            </m:r>
-            <m:r>
-              <m:t>E</m:t>
-            </m:r>
-          </m:num>
-          <m:den>
-            <m:r>
-              <m:t>d</m:t>
-            </m:r>
-            <m:r>
-              <m:t>t</m:t>
-            </m:r>
-          </m:den>
-        </m:f>
-        <m:r>
-          <m:t>=</m:t>
-        </m:r>
-        <m:r>
-          <m:t>Λ</m:t>
-        </m:r>
-        <m:r>
-          <m:t>S</m:t>
-        </m:r>
-        <m:r>
-          <m:t>−</m:t>
-        </m:r>
-        <m:r>
-          <m:t>(</m:t>
-        </m:r>
+      <m:oMathPara>
+        <m:oMathParaPr>
+          <m:jc m:val="center"/>
+        </m:oMathParaPr>
+        <m:oMath>
+          <m:f>
+            <m:fPr>
+              <m:type m:val="bar"/>
+            </m:fPr>
+            <m:num>
+              <m:r>
+                <m:t>d</m:t>
+              </m:r>
+              <m:r>
+                <m:t>S</m:t>
+              </m:r>
+            </m:num>
+            <m:den>
+              <m:r>
+                <m:t>d</m:t>
+              </m:r>
+              <m:r>
+                <m:t>t</m:t>
+              </m:r>
+            </m:den>
+          </m:f>
+          <m:r>
+            <m:t>=</m:t>
+          </m:r>
+          <m:sSub>
+            <m:e>
+              <m:r>
+                <m:t>f</m:t>
+              </m:r>
+            </m:e>
+            <m:sub>
+              <m:r>
+                <m:t>N</m:t>
+              </m:r>
+            </m:sub>
+          </m:sSub>
+          <m:r>
+            <m:t>(</m:t>
+          </m:r>
+          <m:r>
+            <m:t>S</m:t>
+          </m:r>
+          <m:r>
+            <m:t>+</m:t>
+          </m:r>
+          <m:r>
+            <m:t>E</m:t>
+          </m:r>
+          <m:r>
+            <m:t>)</m:t>
+          </m:r>
+          <m:r>
+            <m:t>−</m:t>
+          </m:r>
+          <m:sSub>
+            <m:e>
+              <m:r>
+                <m:t>μ</m:t>
+              </m:r>
+            </m:e>
+            <m:sub>
+              <m:r>
+                <m:t>N</m:t>
+              </m:r>
+            </m:sub>
+          </m:sSub>
+          <m:r>
+            <m:t>S</m:t>
+          </m:r>
+          <m:r>
+            <m:t>−</m:t>
+          </m:r>
+          <m:r>
+            <m:t>Λ</m:t>
+          </m:r>
+          <m:r>
+            <m:t>S</m:t>
+          </m:r>
+        </m:oMath>
+      </m:oMathPara>
+    </w:p>
+    <w:p>
+      <w:pPr>
+        <w:pStyle w:val="FirstParagraph"/>
+      </w:pPr>
+      <m:oMathPara>
+        <m:oMathParaPr>
+          <m:jc m:val="center"/>
+        </m:oMathParaPr>
+        <m:oMath>
+          <m:f>
+            <m:fPr>
+              <m:type m:val="bar"/>
+            </m:fPr>
+            <m:num>
+              <m:r>
+                <m:t>d</m:t>
+              </m:r>
+              <m:r>
+                <m:t>E</m:t>
+              </m:r>
+            </m:num>
+            <m:den>
+              <m:r>
+                <m:t>d</m:t>
+              </m:r>
+              <m:r>
+                <m:t>t</m:t>
+              </m:r>
+            </m:den>
+          </m:f>
+          <m:r>
+            <m:t>=</m:t>
+          </m:r>
+          <m:r>
+            <m:t>Λ</m:t>
+          </m:r>
+          <m:r>
+            <m:t>S</m:t>
+          </m:r>
+          <m:r>
+            <m:t>−</m:t>
+          </m:r>
+          <m:r>
+            <m:t>(</m:t>
+          </m:r>
+          <m:sSub>
+            <m:e>
+              <m:r>
+                <m:t>μ</m:t>
+              </m:r>
+            </m:e>
+            <m:sub>
+              <m:r>
+                <m:t>N</m:t>
+              </m:r>
+            </m:sub>
+          </m:sSub>
+          <m:r>
+            <m:t>+</m:t>
+          </m:r>
+          <m:r>
+            <m:t>σ</m:t>
+          </m:r>
+          <m:r>
+            <m:t>)</m:t>
+          </m:r>
+          <m:r>
+            <m:t>E</m:t>
+          </m:r>
+        </m:oMath>
+      </m:oMathPara>
+    </w:p>
+    <w:p>
+      <w:pPr>
+        <w:pStyle w:val="FirstParagraph"/>
+      </w:pPr>
+      <m:oMathPara>
+        <m:oMathParaPr>
+          <m:jc m:val="center"/>
+        </m:oMathParaPr>
+        <m:oMath>
+          <m:f>
+            <m:fPr>
+              <m:type m:val="bar"/>
+            </m:fPr>
+            <m:num>
+              <m:r>
+                <m:t>d</m:t>
+              </m:r>
+              <m:r>
+                <m:t>I</m:t>
+              </m:r>
+            </m:num>
+            <m:den>
+              <m:r>
+                <m:t>d</m:t>
+              </m:r>
+              <m:r>
+                <m:t>t</m:t>
+              </m:r>
+            </m:den>
+          </m:f>
+          <m:r>
+            <m:t>=</m:t>
+          </m:r>
+          <m:r>
+            <m:t>σ</m:t>
+          </m:r>
+          <m:r>
+            <m:t>E</m:t>
+          </m:r>
+          <m:r>
+            <m:t>−</m:t>
+          </m:r>
+          <m:sSub>
+            <m:e>
+              <m:r>
+                <m:t>μ</m:t>
+              </m:r>
+            </m:e>
+            <m:sub>
+              <m:r>
+                <m:t>I</m:t>
+              </m:r>
+            </m:sub>
+          </m:sSub>
+          <m:r>
+            <m:t>I</m:t>
+          </m:r>
+        </m:oMath>
+      </m:oMathPara>
+    </w:p>
+    <w:p>
+      <w:pPr>
+        <w:pStyle w:val="FirstParagraph"/>
+      </w:pPr>
+      <m:oMathPara>
+        <m:oMathParaPr>
+          <m:jc m:val="center"/>
+        </m:oMathParaPr>
+        <m:oMath>
+          <m:f>
+            <m:fPr>
+              <m:type m:val="bar"/>
+            </m:fPr>
+            <m:num>
+              <m:r>
+                <m:t>d</m:t>
+              </m:r>
+              <m:sSub>
+                <m:e>
+                  <m:r>
+                    <m:t>W</m:t>
+                  </m:r>
+                </m:e>
+                <m:sub>
+                  <m:r>
+                    <m:t>i</m:t>
+                  </m:r>
+                  <m:r>
+                    <m:t>j</m:t>
+                  </m:r>
+                </m:sub>
+              </m:sSub>
+            </m:num>
+            <m:den>
+              <m:r>
+                <m:t>d</m:t>
+              </m:r>
+              <m:r>
+                <m:t>t</m:t>
+              </m:r>
+            </m:den>
+          </m:f>
+          <m:r>
+            <m:t>=</m:t>
+          </m:r>
+          <m:sSub>
+            <m:e>
+              <m:r>
+                <m:t>λ</m:t>
+              </m:r>
+            </m:e>
+            <m:sub>
+              <m:r>
+                <m:t>i</m:t>
+              </m:r>
+              <m:r>
+                <m:t>j</m:t>
+              </m:r>
+            </m:sub>
+          </m:sSub>
+          <m:r>
+            <m:t>−</m:t>
+          </m:r>
+          <m:r>
+            <m:t>(</m:t>
+          </m:r>
+          <m:sSub>
+            <m:e>
+              <m:r>
+                <m:t>μ</m:t>
+              </m:r>
+            </m:e>
+            <m:sub>
+              <m:r>
+                <m:t>W</m:t>
+              </m:r>
+            </m:sub>
+          </m:sSub>
+          <m:r>
+            <m:t>+</m:t>
+          </m:r>
+          <m:sSub>
+            <m:e>
+              <m:r>
+                <m:t>μ</m:t>
+              </m:r>
+            </m:e>
+            <m:sub>
+              <m:sSub>
+                <m:e>
+                  <m:r>
+                    <m:t>H</m:t>
+                  </m:r>
+                </m:e>
+                <m:sub>
+                  <m:r>
+                    <m:t>i</m:t>
+                  </m:r>
+                  <m:r>
+                    <m:t>j</m:t>
+                  </m:r>
+                </m:sub>
+              </m:sSub>
+            </m:sub>
+          </m:sSub>
+          <m:r>
+            <m:t>)</m:t>
+          </m:r>
+          <m:sSub>
+            <m:e>
+              <m:r>
+                <m:t>W</m:t>
+              </m:r>
+            </m:e>
+            <m:sub>
+              <m:r>
+                <m:t>i</m:t>
+              </m:r>
+              <m:r>
+                <m:t>j</m:t>
+              </m:r>
+            </m:sub>
+          </m:sSub>
+        </m:oMath>
+      </m:oMathPara>
+    </w:p>
+    <w:p>
+      <w:pPr>
+        <w:pStyle w:val="FirstParagraph"/>
+      </w:pPr>
+      <w:r>
+        <w:t xml:space="preserve">We assume infected snails,</w:t>
+      </w:r>
+      <w:r>
+        <w:t xml:space="preserve"> </w:t>
+      </w:r>
+      <m:oMath>
+        <m:r>
+          <m:t>I</m:t>
+        </m:r>
+      </m:oMath>
+      <w:r>
+        <w:t xml:space="preserve">, do not reproduce and the snail population growth rate,</w:t>
+      </w:r>
+      <w:r>
+        <w:t xml:space="preserve"> </w:t>
+      </w:r>
+      <m:oMath>
         <m:sSub>
           <m:e>
             <m:r>
-              <m:t>μ</m:t>
+              <m:t>f</m:t>
             </m:r>
           </m:e>
           <m:sub>
@@ -2330,191 +2871,104 @@
             </m:r>
           </m:sub>
         </m:sSub>
-        <m:r>
-          <m:t>+</m:t>
-        </m:r>
-        <m:r>
-          <m:t>σ</m:t>
-        </m:r>
-        <m:r>
-          <m:t>)</m:t>
-        </m:r>
-        <m:r>
-          <m:t>E</m:t>
-        </m:r>
-      </m:oMath>
-    </w:p>
-    <w:p>
-      <w:pPr>
-        <w:pStyle w:val="BodyText"/>
-      </w:pPr>
-      <m:oMath>
-        <m:f>
-          <m:fPr>
-            <m:type m:val="bar"/>
-          </m:fPr>
-          <m:num>
-            <m:r>
-              <m:t>d</m:t>
-            </m:r>
-            <m:r>
-              <m:t>I</m:t>
-            </m:r>
-          </m:num>
-          <m:den>
-            <m:r>
-              <m:t>d</m:t>
-            </m:r>
-            <m:r>
-              <m:t>t</m:t>
-            </m:r>
-          </m:den>
-        </m:f>
-        <m:r>
-          <m:t>=</m:t>
-        </m:r>
-        <m:r>
-          <m:t>σ</m:t>
-        </m:r>
-        <m:r>
-          <m:t>E</m:t>
-        </m:r>
-        <m:r>
-          <m:t>−</m:t>
-        </m:r>
+      </m:oMath>
+      <w:r>
+        <w:t xml:space="preserve">, is logistic with max reproduction rate,</w:t>
+      </w:r>
+      <w:r>
+        <w:t xml:space="preserve"> </w:t>
+      </w:r>
+      <m:oMath>
+        <m:r>
+          <m:t>r</m:t>
+        </m:r>
+      </m:oMath>
+      <w:r>
+        <w:t xml:space="preserve">, and carrying capacity,</w:t>
+      </w:r>
+      <w:r>
+        <w:t xml:space="preserve"> </w:t>
+      </w:r>
+      <m:oMath>
+        <m:r>
+          <m:t>K</m:t>
+        </m:r>
+      </m:oMath>
+      <w:r>
+        <w:t xml:space="preserve">, giving</w:t>
+      </w:r>
+      <w:r>
+        <w:t xml:space="preserve"> </w:t>
+      </w:r>
+      <m:oMath>
         <m:sSub>
           <m:e>
             <m:r>
-              <m:t>μ</m:t>
+              <m:t>f</m:t>
             </m:r>
           </m:e>
           <m:sub>
             <m:r>
-              <m:t>I</m:t>
+              <m:t>N</m:t>
             </m:r>
           </m:sub>
         </m:sSub>
         <m:r>
-          <m:t>I</m:t>
-        </m:r>
-      </m:oMath>
-    </w:p>
-    <w:p>
-      <w:pPr>
-        <w:pStyle w:val="BodyText"/>
-      </w:pPr>
-      <w:r>
-        <w:t xml:space="preserve">Human infection is modeled via the state variable,</w:t>
-      </w:r>
-      <w:r>
-        <w:t xml:space="preserve"> </w:t>
-      </w:r>
-      <m:oMath>
-        <m:r>
-          <m:t>W</m:t>
-        </m:r>
-      </m:oMath>
-      <w:r>
-        <w:t xml:space="preserve">, representing the negatice binomially distributed mean worm burden among the human population:</w:t>
-      </w:r>
-    </w:p>
-    <w:p>
-      <w:pPr>
-        <w:pStyle w:val="BodyText"/>
-      </w:pPr>
-      <m:oMath>
-        <m:f>
-          <m:fPr>
-            <m:type m:val="bar"/>
-          </m:fPr>
-          <m:num>
-            <m:r>
-              <m:t>d</m:t>
-            </m:r>
-            <m:r>
-              <m:t>W</m:t>
-            </m:r>
-          </m:num>
-          <m:den>
-            <m:r>
-              <m:t>d</m:t>
-            </m:r>
-            <m:r>
-              <m:t>t</m:t>
-            </m:r>
-          </m:den>
-        </m:f>
-        <m:r>
           <m:t>=</m:t>
         </m:r>
         <m:r>
+          <m:t>r</m:t>
+        </m:r>
+        <m:r>
+          <m:t>(</m:t>
+        </m:r>
+        <m:r>
+          <m:t>1</m:t>
+        </m:r>
+        <m:r>
+          <m:t>−</m:t>
+        </m:r>
+        <m:r>
+          <m:t>N</m:t>
+        </m:r>
+        <m:r>
+          <m:t>/</m:t>
+        </m:r>
+        <m:r>
+          <m:t>K</m:t>
+        </m:r>
+        <m:r>
+          <m:t>)</m:t>
+        </m:r>
+        <m:r>
+          <m:t>(</m:t>
+        </m:r>
+        <m:r>
+          <m:t>S</m:t>
+        </m:r>
+        <m:r>
+          <m:t>+</m:t>
+        </m:r>
+        <m:r>
+          <m:t>E</m:t>
+        </m:r>
+        <m:r>
+          <m:t>)</m:t>
+        </m:r>
+      </m:oMath>
+      <w:r>
+        <w:t xml:space="preserve">. The snail and mean worm burden compartments of the model are linked by snail-to-man force of infection (FOI),</w:t>
+      </w:r>
+      <w:r>
+        <w:t xml:space="preserve"> </w:t>
+      </w:r>
+      <m:oMath>
+        <m:r>
           <m:t>λ</m:t>
         </m:r>
-        <m:r>
-          <m:t>−</m:t>
-        </m:r>
-        <m:r>
-          <m:t>(</m:t>
-        </m:r>
-        <m:sSub>
-          <m:e>
-            <m:r>
-              <m:t>μ</m:t>
-            </m:r>
-          </m:e>
-          <m:sub>
-            <m:r>
-              <m:t>W</m:t>
-            </m:r>
-          </m:sub>
-        </m:sSub>
-        <m:r>
-          <m:t>+</m:t>
-        </m:r>
-        <m:sSub>
-          <m:e>
-            <m:r>
-              <m:t>μ</m:t>
-            </m:r>
-          </m:e>
-          <m:sub>
-            <m:r>
-              <m:t>H</m:t>
-            </m:r>
-          </m:sub>
-        </m:sSub>
-        <m:r>
-          <m:t>)</m:t>
-        </m:r>
-        <m:r>
-          <m:t>W</m:t>
-        </m:r>
-      </m:oMath>
-    </w:p>
-    <w:p>
-      <w:pPr>
-        <w:pStyle w:val="BodyText"/>
-      </w:pPr>
-      <w:r>
-        <w:t xml:space="preserve">The snail and mean worm burden components of the model interact via the</w:t>
-      </w:r>
-      <w:r>
-        <w:t xml:space="preserve"> </w:t>
-      </w:r>
-      <w:r>
-        <w:t xml:space="preserve">“</w:t>
-      </w:r>
-      <w:r>
-        <w:t xml:space="preserve">man-to-snail</w:t>
-      </w:r>
-      <w:r>
-        <w:t xml:space="preserve">”</w:t>
-      </w:r>
-      <w:r>
-        <w:t xml:space="preserve"> </w:t>
-      </w:r>
-      <w:r>
-        <w:t xml:space="preserve">force of infection (FOI),</w:t>
+      </m:oMath>
+      <w:r>
+        <w:t xml:space="preserve">, and man-to-snail FOI,</w:t>
       </w:r>
       <w:r>
         <w:t xml:space="preserve"> </w:t>
@@ -2525,44 +2979,17 @@
         </m:r>
       </m:oMath>
       <w:r>
-        <w:t xml:space="preserve">, and the</w:t>
-      </w:r>
-      <w:r>
-        <w:t xml:space="preserve"> </w:t>
-      </w:r>
-      <w:r>
-        <w:t xml:space="preserve">“</w:t>
-      </w:r>
-      <w:r>
-        <w:t xml:space="preserve">snail-to-man</w:t>
-      </w:r>
-      <w:r>
-        <w:t xml:space="preserve">”</w:t>
-      </w:r>
-      <w:r>
-        <w:t xml:space="preserve"> </w:t>
-      </w:r>
-      <w:r>
-        <w:t xml:space="preserve">FOI,</w:t>
-      </w:r>
-      <w:r>
-        <w:t xml:space="preserve"> </w:t>
-      </w:r>
-      <m:oMath>
-        <m:r>
-          <m:t>λ</m:t>
-        </m:r>
-      </m:oMath>
-      <w:r>
-        <w:t xml:space="preserve">. While simple models of this form have been used to investigate schistosomiasis transmission dynamics and control, a number of non-linearities introduce additional complexity that is important to incorporate</w:t>
-      </w:r>
-    </w:p>
-    <w:p>
-      <w:pPr>
-        <w:pStyle w:val="BodyText"/>
-      </w:pPr>
-      <w:r>
-        <w:t xml:space="preserve">Infection dynamics among the intermediate host snail population are driven by the snail force of infection (FOI),</w:t>
+        <w:t xml:space="preserve">, each of which is described further below.</w:t>
+      </w:r>
+    </w:p>
+    <w:p>
+      <w:pPr>
+        <w:pStyle w:val="Heading4"/>
+      </w:pPr>
+      <w:bookmarkStart w:id="36" w:name="man-to-snail-foi-lambda"/>
+      <w:bookmarkEnd w:id="36"/>
+      <w:r>
+        <w:t xml:space="preserve">Man-to-snail FOI,</w:t>
       </w:r>
       <w:r>
         <w:t xml:space="preserve"> </w:t>
@@ -2573,36 +3000,38 @@
         </m:r>
       </m:oMath>
       <w:r>
-        <w:t xml:space="preserve">, which is largely determined by the . Though most models have assumed a linear snail FOI, we adopt a saturating function that has been shown to more accurately reproduce infection dynamics in human hosts previously</w:t>
-      </w:r>
-      <w:r>
-        <w:t xml:space="preserve"> </w:t>
-      </w:r>
-      <w:r>
-        <w:t xml:space="preserve">[10]</w:t>
-      </w:r>
-      <w:r>
-        <w:t xml:space="preserve">. This non-linear FOI is a function of the maximal miracidial invasion rate,</w:t>
-      </w:r>
-      <w:r>
-        <w:t xml:space="preserve"> </w:t>
-      </w:r>
-      <m:oMath>
-        <m:sSub>
-          <m:e>
-            <m:r>
-              <m:t>Λ</m:t>
-            </m:r>
-          </m:e>
-          <m:sub>
-            <m:r>
-              <m:t>0</m:t>
-            </m:r>
-          </m:sub>
-        </m:sSub>
-      </m:oMath>
-      <w:r>
-        <w:t xml:space="preserve">, miracidial density,</w:t>
+        <w:t xml:space="preserve">"</w:t>
+      </w:r>
+    </w:p>
+    <w:p>
+      <w:pPr>
+        <w:pStyle w:val="FirstParagraph"/>
+      </w:pPr>
+      <w:r>
+        <w:t xml:space="preserve">As in</w:t>
+      </w:r>
+      <w:r>
+        <w:t xml:space="preserve"> </w:t>
+      </w:r>
+      <w:r>
+        <w:t xml:space="preserve">[12]</w:t>
+      </w:r>
+      <w:r>
+        <w:t xml:space="preserve">,</w:t>
+      </w:r>
+      <w:r>
+        <w:t xml:space="preserve"> </w:t>
+      </w:r>
+      <m:oMath>
+        <m:r>
+          <m:t>Λ</m:t>
+        </m:r>
+      </m:oMath>
+      <w:r>
+        <w:t xml:space="preserve"> </w:t>
+      </w:r>
+      <w:r>
+        <w:t xml:space="preserve">is estimated as a non-linear function of miracidial density,</w:t>
       </w:r>
       <w:r>
         <w:t xml:space="preserve"> </w:t>
@@ -2613,18 +3042,7 @@
         </m:r>
       </m:oMath>
       <w:r>
-        <w:t xml:space="preserve">, and transmission coefficient,</w:t>
-      </w:r>
-      <w:r>
-        <w:t xml:space="preserve"> </w:t>
-      </w:r>
-      <m:oMath>
-        <m:r>
-          <m:t>β</m:t>
-        </m:r>
-      </m:oMath>
-      <w:r>
-        <w:t xml:space="preserve">:</w:t>
+        <w:t xml:space="preserve">, :</w:t>
       </w:r>
     </w:p>
     <w:p>
@@ -2698,7 +3116,7 @@
         <w:pStyle w:val="FirstParagraph"/>
       </w:pPr>
       <w:r>
-        <w:t xml:space="preserve">##</w:t>
+        <w:t xml:space="preserve">where</w:t>
       </w:r>
       <w:r>
         <w:t xml:space="preserve"> </w:t>
@@ -2707,36 +3125,35 @@
         <m:sSub>
           <m:e>
             <m:r>
-              <m:t>R</m:t>
+              <m:t>Λ</m:t>
             </m:r>
           </m:e>
           <m:sub>
             <m:r>
-              <m:t>e</m:t>
-            </m:r>
-            <m:r>
-              <m:t>f</m:t>
-            </m:r>
-            <m:r>
-              <m:t>f</m:t>
+              <m:t>0</m:t>
             </m:r>
           </m:sub>
         </m:sSub>
-        <m:r>
-          <m:t>(</m:t>
-        </m:r>
-        <m:r>
-          <m:t>W</m:t>
-        </m:r>
-        <m:r>
-          <m:t>)</m:t>
-        </m:r>
-      </m:oMath>
-      <w:r>
-        <w:t xml:space="preserve"> </w:t>
-      </w:r>
-      <w:r>
-        <w:t xml:space="preserve">and</w:t>
+      </m:oMath>
+      <w:r>
+        <w:t xml:space="preserve"> </w:t>
+      </w:r>
+      <w:r>
+        <w:t xml:space="preserve">approximately represents the maximum infection rate among susceptible snails and</w:t>
+      </w:r>
+      <w:r>
+        <w:t xml:space="preserve"> </w:t>
+      </w:r>
+      <m:oMath>
+        <m:r>
+          <m:t>β</m:t>
+        </m:r>
+      </m:oMath>
+      <w:r>
+        <w:t xml:space="preserve"> </w:t>
+      </w:r>
+      <w:r>
+        <w:t xml:space="preserve">corresponds to the probability of infection given miracidial to snail host density. Miracidial density is estimated as the product of mean egg output in each worm burden group,</w:t>
       </w:r>
       <w:r>
         <w:t xml:space="preserve"> </w:t>
@@ -2745,84 +3162,77 @@
         <m:sSub>
           <m:e>
             <m:r>
-              <m:t>W</m:t>
+              <m:rPr>
+                <m:sty m:val="p"/>
+                <m:scr m:val="script"/>
+              </m:rPr>
+              <m:t>E</m:t>
             </m:r>
           </m:e>
           <m:sub>
             <m:r>
-              <m:t>b</m:t>
-            </m:r>
-            <m:r>
-              <m:t>p</m:t>
+              <m:t>i</m:t>
+            </m:r>
+            <m:r>
+              <m:t>j</m:t>
             </m:r>
           </m:sub>
         </m:sSub>
       </m:oMath>
-    </w:p>
-    <w:p>
-      <w:pPr>
-        <w:pStyle w:val="BodyText"/>
-      </w:pPr>
-      <w:r>
-        <w:t xml:space="preserve">From this model, we derive an analytic expression of two key quantities: the breakpoint worm burden,</w:t>
-      </w:r>
-      <w:r>
-        <w:t xml:space="preserve"> </w:t>
-      </w:r>
-      <m:oMath>
+      <w:r>
+        <w:t xml:space="preserve">; a contamination coefficient related to the relative difference in sanitation and other behaviors between SAC and adults,</w:t>
+      </w:r>
+      <w:r>
+        <w:t xml:space="preserve"> </w:t>
+      </w:r>
+      <m:oMath>
+        <m:r>
+          <m:t>ω</m:t>
+        </m:r>
+        <m:r>
+          <m:t>=</m:t>
+        </m:r>
         <m:sSub>
           <m:e>
             <m:r>
-              <m:t>W</m:t>
+              <m:t>ω</m:t>
             </m:r>
           </m:e>
           <m:sub>
             <m:r>
-              <m:t>b</m:t>
-            </m:r>
-            <m:r>
-              <m:t>p</m:t>
+              <m:t>C</m:t>
             </m:r>
           </m:sub>
         </m:sSub>
-      </m:oMath>
-      <w:r>
-        <w:t xml:space="preserve">, and the effective reproduction number,</w:t>
-      </w:r>
-      <w:r>
-        <w:t xml:space="preserve"> </w:t>
-      </w:r>
-      <m:oMath>
+        <m:r>
+          <m:t>/</m:t>
+        </m:r>
         <m:sSub>
           <m:e>
             <m:r>
-              <m:t>R</m:t>
+              <m:t>ω</m:t>
             </m:r>
           </m:e>
           <m:sub>
             <m:r>
-              <m:t>e</m:t>
-            </m:r>
-            <m:r>
-              <m:t>f</m:t>
-            </m:r>
-            <m:r>
-              <m:t>f</m:t>
+              <m:t>A</m:t>
             </m:r>
           </m:sub>
         </m:sSub>
-        <m:r>
-          <m:t>(</m:t>
-        </m:r>
-        <m:r>
-          <m:t>W</m:t>
-        </m:r>
-        <m:r>
-          <m:t>)</m:t>
-        </m:r>
-      </m:oMath>
-      <w:r>
-        <w:t xml:space="preserve">. We next describe different sources of resilience to control and elimination by MDA and the quantitative representation of each in the model. Each source of resilience is incorporated individually into expressions of</w:t>
+      </m:oMath>
+      <w:r>
+        <w:t xml:space="preserve">; schistosome egg viability,</w:t>
+      </w:r>
+      <w:r>
+        <w:t xml:space="preserve"> </w:t>
+      </w:r>
+      <m:oMath>
+        <m:r>
+          <m:t>v</m:t>
+        </m:r>
+      </m:oMath>
+      <w:r>
+        <w:t xml:space="preserve">, and the number of people in each group,</w:t>
       </w:r>
       <w:r>
         <w:t xml:space="preserve"> </w:t>
@@ -2831,24 +3241,29 @@
         <m:sSub>
           <m:e>
             <m:r>
-              <m:t>W</m:t>
+              <m:t>H</m:t>
             </m:r>
           </m:e>
           <m:sub>
             <m:r>
-              <m:t>b</m:t>
-            </m:r>
-            <m:r>
-              <m:t>p</m:t>
+              <m:t>i</m:t>
+            </m:r>
+            <m:r>
+              <m:t>j</m:t>
             </m:r>
           </m:sub>
         </m:sSub>
       </m:oMath>
       <w:r>
-        <w:t xml:space="preserve"> </w:t>
-      </w:r>
-      <w:r>
-        <w:t xml:space="preserve">and</w:t>
+        <w:t xml:space="preserve">.</w:t>
+      </w:r>
+    </w:p>
+    <w:p>
+      <w:pPr>
+        <w:pStyle w:val="BodyText"/>
+      </w:pPr>
+      <w:r>
+        <w:t xml:space="preserve">Mean egg output is estimated assuming a sex ratio of 1 and a single negative binomial distribution describing the distribution of adult worms amongst the human population. This leads to an estimate of the mean number of mated adult female worms per host,</w:t>
       </w:r>
       <w:r>
         <w:t xml:space="preserve"> </w:t>
@@ -2857,24 +3272,573 @@
         <m:sSub>
           <m:e>
             <m:r>
-              <m:t>R</m:t>
+              <m:t>W</m:t>
             </m:r>
           </m:e>
           <m:sub>
             <m:r>
-              <m:t>e</m:t>
-            </m:r>
-            <m:r>
               <m:t>f</m:t>
             </m:r>
             <m:r>
-              <m:t>f</m:t>
+              <m:t>,</m:t>
+            </m:r>
+            <m:r>
+              <m:t>i</m:t>
+            </m:r>
+            <m:r>
+              <m:t>j</m:t>
             </m:r>
           </m:sub>
         </m:sSub>
         <m:r>
+          <m:t>=</m:t>
+        </m:r>
+        <m:r>
+          <m:t>0.5</m:t>
+        </m:r>
+        <m:sSub>
+          <m:e>
+            <m:r>
+              <m:t>W</m:t>
+            </m:r>
+          </m:e>
+          <m:sub>
+            <m:r>
+              <m:t>i</m:t>
+            </m:r>
+            <m:r>
+              <m:t>j</m:t>
+            </m:r>
+          </m:sub>
+        </m:sSub>
+        <m:r>
+          <m:t>Φ</m:t>
+        </m:r>
+        <m:r>
           <m:t>(</m:t>
         </m:r>
+        <m:sSub>
+          <m:e>
+            <m:r>
+              <m:t>W</m:t>
+            </m:r>
+          </m:e>
+          <m:sub>
+            <m:r>
+              <m:t>i</m:t>
+            </m:r>
+            <m:r>
+              <m:t>j</m:t>
+            </m:r>
+          </m:sub>
+        </m:sSub>
+        <m:r>
+          <m:t>)</m:t>
+        </m:r>
+      </m:oMath>
+      <w:r>
+        <w:t xml:space="preserve">, with mating probability,</w:t>
+      </w:r>
+      <w:r>
+        <w:t xml:space="preserve"> </w:t>
+      </w:r>
+      <m:oMath>
+        <m:r>
+          <m:t>Φ</m:t>
+        </m:r>
+        <m:r>
+          <m:t>(</m:t>
+        </m:r>
+        <m:sSub>
+          <m:e>
+            <m:r>
+              <m:t>W</m:t>
+            </m:r>
+          </m:e>
+          <m:sub>
+            <m:r>
+              <m:t>i</m:t>
+            </m:r>
+            <m:r>
+              <m:t>j</m:t>
+            </m:r>
+          </m:sub>
+        </m:sSub>
+        <m:r>
+          <m:t>)</m:t>
+        </m:r>
+      </m:oMath>
+      <w:r>
+        <w:t xml:space="preserve"> </w:t>
+      </w:r>
+      <w:r>
+        <w:t xml:space="preserve">estimated as in</w:t>
+      </w:r>
+      <w:r>
+        <w:t xml:space="preserve"> </w:t>
+      </w:r>
+      <w:r>
+        <w:t xml:space="preserve">[13]</w:t>
+      </w:r>
+      <w:r>
+        <w:t xml:space="preserve">. Mated female worms lay viable eggs at rate</w:t>
+      </w:r>
+      <w:r>
+        <w:t xml:space="preserve"> </w:t>
+      </w:r>
+      <m:oMath>
+        <m:r>
+          <m:t>m</m:t>
+        </m:r>
+      </m:oMath>
+      <w:r>
+        <w:t xml:space="preserve">, measured in eggs per 10mL urine, which combined with density dependent fecundity,</w:t>
+      </w:r>
+      <w:r>
+        <w:t xml:space="preserve"> </w:t>
+      </w:r>
+      <m:oMath>
+        <m:r>
+          <m:t>ρ</m:t>
+        </m:r>
+        <m:r>
+          <m:t>(</m:t>
+        </m:r>
+        <m:sSub>
+          <m:e>
+            <m:r>
+              <m:t>W</m:t>
+            </m:r>
+          </m:e>
+          <m:sub>
+            <m:r>
+              <m:t>i</m:t>
+            </m:r>
+            <m:r>
+              <m:t>j</m:t>
+            </m:r>
+          </m:sub>
+        </m:sSub>
+        <m:r>
+          <m:t>)</m:t>
+        </m:r>
+      </m:oMath>
+      <w:r>
+        <w:t xml:space="preserve">, and the mean volume of urine per individual,</w:t>
+      </w:r>
+      <w:r>
+        <w:t xml:space="preserve"> </w:t>
+      </w:r>
+      <m:oMath>
+        <m:sSub>
+          <m:e>
+            <m:r>
+              <m:t>U</m:t>
+            </m:r>
+          </m:e>
+          <m:sub>
+            <m:r>
+              <m:t>i</m:t>
+            </m:r>
+            <m:r>
+              <m:t>j</m:t>
+            </m:r>
+          </m:sub>
+        </m:sSub>
+      </m:oMath>
+      <w:r>
+        <w:t xml:space="preserve">, gives the product</w:t>
+      </w:r>
+      <w:r>
+        <w:t xml:space="preserve"> </w:t>
+      </w:r>
+      <m:oMath>
+        <m:sSub>
+          <m:e>
+            <m:r>
+              <m:t>W</m:t>
+            </m:r>
+          </m:e>
+          <m:sub>
+            <m:r>
+              <m:t>i</m:t>
+            </m:r>
+            <m:r>
+              <m:t>j</m:t>
+            </m:r>
+          </m:sub>
+        </m:sSub>
+        <m:r>
+          <m:t>Φ</m:t>
+        </m:r>
+        <m:r>
+          <m:t>(</m:t>
+        </m:r>
+        <m:sSub>
+          <m:e>
+            <m:r>
+              <m:t>W</m:t>
+            </m:r>
+          </m:e>
+          <m:sub>
+            <m:r>
+              <m:t>i</m:t>
+            </m:r>
+            <m:r>
+              <m:t>j</m:t>
+            </m:r>
+          </m:sub>
+        </m:sSub>
+        <m:r>
+          <m:t>)</m:t>
+        </m:r>
+        <m:r>
+          <m:t>m</m:t>
+        </m:r>
+        <m:r>
+          <m:t>ρ</m:t>
+        </m:r>
+        <m:r>
+          <m:t>(</m:t>
+        </m:r>
+        <m:sSub>
+          <m:e>
+            <m:r>
+              <m:t>W</m:t>
+            </m:r>
+          </m:e>
+          <m:sub>
+            <m:r>
+              <m:t>i</m:t>
+            </m:r>
+            <m:r>
+              <m:t>j</m:t>
+            </m:r>
+          </m:sub>
+        </m:sSub>
+        <m:r>
+          <m:t>)</m:t>
+        </m:r>
+        <m:sSub>
+          <m:e>
+            <m:r>
+              <m:t>U</m:t>
+            </m:r>
+          </m:e>
+          <m:sub>
+            <m:r>
+              <m:t>i</m:t>
+            </m:r>
+            <m:r>
+              <m:t>j</m:t>
+            </m:r>
+          </m:sub>
+        </m:sSub>
+      </m:oMath>
+      <w:r>
+        <w:t xml:space="preserve"> </w:t>
+      </w:r>
+      <w:r>
+        <w:t xml:space="preserve">as an estimate of the mean miracidia produced per person in each age and treatment group. Summing across all groups gives an estimate of total miracidial density:</w:t>
+      </w:r>
+    </w:p>
+    <w:p>
+      <w:pPr>
+        <w:pStyle w:val="BodyText"/>
+      </w:pPr>
+      <m:oMathPara>
+        <m:oMathParaPr>
+          <m:jc m:val="center"/>
+        </m:oMathParaPr>
+        <m:oMath>
+          <m:r>
+            <m:t>M</m:t>
+          </m:r>
+          <m:r>
+            <m:t>=</m:t>
+          </m:r>
+          <m:nary>
+            <m:naryPr>
+              <m:chr m:val="∑"/>
+              <m:limLoc m:val="undOvr"/>
+              <m:subHide m:val="0"/>
+              <m:supHide m:val="1"/>
+            </m:naryPr>
+            <m:sub>
+              <m:r>
+                <m:t>i</m:t>
+              </m:r>
+            </m:sub>
+            <m:sup/>
+            <m:e>
+              <m:nary>
+                <m:naryPr>
+                  <m:chr m:val="∑"/>
+                  <m:limLoc m:val="undOvr"/>
+                  <m:subHide m:val="0"/>
+                  <m:supHide m:val="1"/>
+                </m:naryPr>
+                <m:sub>
+                  <m:r>
+                    <m:t>j</m:t>
+                  </m:r>
+                </m:sub>
+                <m:sup/>
+                <m:e>
+                  <m:r>
+                    <m:t>0.5</m:t>
+                  </m:r>
+                </m:e>
+              </m:nary>
+            </m:e>
+          </m:nary>
+          <m:sSub>
+            <m:e>
+              <m:r>
+                <m:t>W</m:t>
+              </m:r>
+            </m:e>
+            <m:sub>
+              <m:r>
+                <m:t>i</m:t>
+              </m:r>
+              <m:r>
+                <m:t>j</m:t>
+              </m:r>
+            </m:sub>
+          </m:sSub>
+          <m:sSub>
+            <m:e>
+              <m:r>
+                <m:t>H</m:t>
+              </m:r>
+            </m:e>
+            <m:sub>
+              <m:r>
+                <m:t>i</m:t>
+              </m:r>
+              <m:r>
+                <m:t>j</m:t>
+              </m:r>
+            </m:sub>
+          </m:sSub>
+          <m:r>
+            <m:t>Φ</m:t>
+          </m:r>
+          <m:r>
+            <m:t>(</m:t>
+          </m:r>
+          <m:sSub>
+            <m:e>
+              <m:r>
+                <m:t>W</m:t>
+              </m:r>
+            </m:e>
+            <m:sub>
+              <m:r>
+                <m:t>i</m:t>
+              </m:r>
+              <m:r>
+                <m:t>j</m:t>
+              </m:r>
+            </m:sub>
+          </m:sSub>
+          <m:r>
+            <m:t>)</m:t>
+          </m:r>
+          <m:r>
+            <m:t>m</m:t>
+          </m:r>
+          <m:r>
+            <m:t>ρ</m:t>
+          </m:r>
+          <m:r>
+            <m:t>(</m:t>
+          </m:r>
+          <m:sSub>
+            <m:e>
+              <m:r>
+                <m:t>W</m:t>
+              </m:r>
+            </m:e>
+            <m:sub>
+              <m:r>
+                <m:t>i</m:t>
+              </m:r>
+              <m:r>
+                <m:t>j</m:t>
+              </m:r>
+            </m:sub>
+          </m:sSub>
+          <m:r>
+            <m:t>)</m:t>
+          </m:r>
+          <m:sSub>
+            <m:e>
+              <m:r>
+                <m:t>U</m:t>
+              </m:r>
+            </m:e>
+            <m:sub>
+              <m:r>
+                <m:t>i</m:t>
+              </m:r>
+              <m:r>
+                <m:t>j</m:t>
+              </m:r>
+            </m:sub>
+          </m:sSub>
+          <m:r>
+            <m:t>ω</m:t>
+          </m:r>
+        </m:oMath>
+      </m:oMathPara>
+    </w:p>
+    <w:p>
+      <w:pPr>
+        <w:pStyle w:val="Heading4"/>
+      </w:pPr>
+      <w:bookmarkStart w:id="37" w:name="snail-to-man-foi-lambda"/>
+      <w:bookmarkEnd w:id="37"/>
+      <w:r>
+        <w:t xml:space="preserve">Snail-to-man FOI,</w:t>
+      </w:r>
+      <w:r>
+        <w:t xml:space="preserve"> </w:t>
+      </w:r>
+      <m:oMath>
+        <m:r>
+          <m:t>λ</m:t>
+        </m:r>
+      </m:oMath>
+    </w:p>
+    <w:p>
+      <w:pPr>
+        <w:pStyle w:val="Heading2"/>
+      </w:pPr>
+      <w:bookmarkStart w:id="38" w:name="model-fit"/>
+      <w:bookmarkEnd w:id="38"/>
+      <w:r>
+        <w:t xml:space="preserve">Model fit</w:t>
+      </w:r>
+    </w:p>
+    <w:p>
+      <w:pPr>
+        <w:pStyle w:val="FirstParagraph"/>
+      </w:pPr>
+      <w:r>
+        <w:t xml:space="preserve">In previous modeling efforts we have fit mean worm burden outputs from the model to longitudinal reinfection data measured via parasitological surveys of SAC over the course of a multi-year MDA campaign</w:t>
+      </w:r>
+      <w:r>
+        <w:t xml:space="preserve"> </w:t>
+      </w:r>
+      <w:r>
+        <w:t xml:space="preserve">[14]</w:t>
+      </w:r>
+      <w:r>
+        <w:t xml:space="preserve">,</w:t>
+      </w:r>
+      <w:r>
+        <w:t xml:space="preserve"> </w:t>
+      </w:r>
+      <w:r>
+        <w:t xml:space="preserve">[15]</w:t>
+      </w:r>
+      <w:r>
+        <w:t xml:space="preserve">,</w:t>
+      </w:r>
+      <w:r>
+        <w:t xml:space="preserve"> </w:t>
+      </w:r>
+      <w:r>
+        <w:t xml:space="preserve">[16]</w:t>
+      </w:r>
+      <w:r>
+        <w:t xml:space="preserve">. Because estimates of the contribution to transmission of the adult population are key in the analyses presented here, we instead rely on the data sources and approximate methods presented in</w:t>
+      </w:r>
+      <w:r>
+        <w:t xml:space="preserve"> </w:t>
+      </w:r>
+      <w:r>
+        <w:t xml:space="preserve">[9]</w:t>
+      </w:r>
+      <w:r>
+        <w:t xml:space="preserve">,</w:t>
+      </w:r>
+      <w:r>
+        <w:t xml:space="preserve"> </w:t>
+      </w:r>
+      <w:r>
+        <w:t xml:space="preserve">[12]</w:t>
+      </w:r>
+      <w:r>
+        <w:t xml:space="preserve"> </w:t>
+      </w:r>
+      <w:r>
+        <w:t xml:space="preserve">to estimate the parameters</w:t>
+      </w:r>
+      <w:r>
+        <w:t xml:space="preserve"> </w:t>
+      </w:r>
+      <m:oMath>
+        <m:r>
+          <m:t>α</m:t>
+        </m:r>
+      </m:oMath>
+      <w:r>
+        <w:t xml:space="preserve">,</w:t>
+      </w:r>
+      <w:r>
+        <w:t xml:space="preserve"> </w:t>
+      </w:r>
+      <m:oMath>
+        <m:r>
+          <m:t>β</m:t>
+        </m:r>
+      </m:oMath>
+      <w:r>
+        <w:t xml:space="preserve">, and</w:t>
+      </w:r>
+      <w:r>
+        <w:t xml:space="preserve"> </w:t>
+      </w:r>
+      <m:oMath>
+        <m:r>
+          <m:t>ω</m:t>
+        </m:r>
+      </m:oMath>
+      <w:r>
+        <w:t xml:space="preserve">.</w:t>
+      </w:r>
+    </w:p>
+    <w:p>
+      <w:pPr>
+        <w:pStyle w:val="Heading2"/>
+      </w:pPr>
+      <w:bookmarkStart w:id="39" w:name="r_effw-and-w_bp"/>
+      <w:bookmarkEnd w:id="39"/>
+      <m:oMath>
+        <m:sSub>
+          <m:e>
+            <m:r>
+              <m:t>R</m:t>
+            </m:r>
+          </m:e>
+          <m:sub>
+            <m:r>
+              <m:t>e</m:t>
+            </m:r>
+            <m:r>
+              <m:t>f</m:t>
+            </m:r>
+            <m:r>
+              <m:t>f</m:t>
+            </m:r>
+          </m:sub>
+        </m:sSub>
+        <m:r>
+          <m:t>(</m:t>
+        </m:r>
         <m:r>
           <m:t>W</m:t>
         </m:r>
@@ -2886,6 +3850,156 @@
         <w:t xml:space="preserve"> </w:t>
       </w:r>
       <w:r>
+        <w:t xml:space="preserve">and</w:t>
+      </w:r>
+      <w:r>
+        <w:t xml:space="preserve"> </w:t>
+      </w:r>
+      <m:oMath>
+        <m:sSub>
+          <m:e>
+            <m:r>
+              <m:t>W</m:t>
+            </m:r>
+          </m:e>
+          <m:sub>
+            <m:r>
+              <m:t>b</m:t>
+            </m:r>
+            <m:r>
+              <m:t>p</m:t>
+            </m:r>
+          </m:sub>
+        </m:sSub>
+      </m:oMath>
+    </w:p>
+    <w:p>
+      <w:pPr>
+        <w:pStyle w:val="FirstParagraph"/>
+      </w:pPr>
+      <w:r>
+        <w:t xml:space="preserve">From this model, we derive an analytic expression of two key quantities: the breakpoint worm burden,</w:t>
+      </w:r>
+      <w:r>
+        <w:t xml:space="preserve"> </w:t>
+      </w:r>
+      <m:oMath>
+        <m:sSub>
+          <m:e>
+            <m:r>
+              <m:t>W</m:t>
+            </m:r>
+          </m:e>
+          <m:sub>
+            <m:r>
+              <m:t>b</m:t>
+            </m:r>
+            <m:r>
+              <m:t>p</m:t>
+            </m:r>
+          </m:sub>
+        </m:sSub>
+      </m:oMath>
+      <w:r>
+        <w:t xml:space="preserve">, and the effective reproduction number,</w:t>
+      </w:r>
+      <w:r>
+        <w:t xml:space="preserve"> </w:t>
+      </w:r>
+      <m:oMath>
+        <m:sSub>
+          <m:e>
+            <m:r>
+              <m:t>R</m:t>
+            </m:r>
+          </m:e>
+          <m:sub>
+            <m:r>
+              <m:t>e</m:t>
+            </m:r>
+            <m:r>
+              <m:t>f</m:t>
+            </m:r>
+            <m:r>
+              <m:t>f</m:t>
+            </m:r>
+          </m:sub>
+        </m:sSub>
+        <m:r>
+          <m:t>(</m:t>
+        </m:r>
+        <m:r>
+          <m:t>W</m:t>
+        </m:r>
+        <m:r>
+          <m:t>)</m:t>
+        </m:r>
+      </m:oMath>
+      <w:r>
+        <w:t xml:space="preserve">. We next describe different sources of resilience to control and elimination by MDA and the quantitative representation of each in the model. Each source of resilience is incorporated individually into expressions of</w:t>
+      </w:r>
+      <w:r>
+        <w:t xml:space="preserve"> </w:t>
+      </w:r>
+      <m:oMath>
+        <m:sSub>
+          <m:e>
+            <m:r>
+              <m:t>W</m:t>
+            </m:r>
+          </m:e>
+          <m:sub>
+            <m:r>
+              <m:t>b</m:t>
+            </m:r>
+            <m:r>
+              <m:t>p</m:t>
+            </m:r>
+          </m:sub>
+        </m:sSub>
+      </m:oMath>
+      <w:r>
+        <w:t xml:space="preserve"> </w:t>
+      </w:r>
+      <w:r>
+        <w:t xml:space="preserve">and</w:t>
+      </w:r>
+      <w:r>
+        <w:t xml:space="preserve"> </w:t>
+      </w:r>
+      <m:oMath>
+        <m:sSub>
+          <m:e>
+            <m:r>
+              <m:t>R</m:t>
+            </m:r>
+          </m:e>
+          <m:sub>
+            <m:r>
+              <m:t>e</m:t>
+            </m:r>
+            <m:r>
+              <m:t>f</m:t>
+            </m:r>
+            <m:r>
+              <m:t>f</m:t>
+            </m:r>
+          </m:sub>
+        </m:sSub>
+        <m:r>
+          <m:t>(</m:t>
+        </m:r>
+        <m:r>
+          <m:t>W</m:t>
+        </m:r>
+        <m:r>
+          <m:t>)</m:t>
+        </m:r>
+      </m:oMath>
+      <w:r>
+        <w:t xml:space="preserve"> </w:t>
+      </w:r>
+      <w:r>
         <w:t xml:space="preserve">to estimate their effect on these key metrics.</w:t>
       </w:r>
     </w:p>
@@ -2893,8 +4007,8 @@
       <w:pPr>
         <w:pStyle w:val="Heading2"/>
       </w:pPr>
-      <w:bookmarkStart w:id="37" w:name="sources-of-resilience-and-their-representation-in-the-model"/>
-      <w:bookmarkEnd w:id="37"/>
+      <w:bookmarkStart w:id="40" w:name="sources-of-resilience-and-their-representation-in-the-model"/>
+      <w:bookmarkEnd w:id="40"/>
       <w:r>
         <w:t xml:space="preserve">Sources of resilience and their representation in the model</w:t>
       </w:r>
@@ -2903,10 +4017,30 @@
       <w:pPr>
         <w:pStyle w:val="Heading2"/>
       </w:pPr>
-      <w:bookmarkStart w:id="38" w:name="stochastic-model-simulating-control-strategies-and-probability-of-elimination-as-a-metric-of-potential-success"/>
-      <w:bookmarkEnd w:id="38"/>
+      <w:bookmarkStart w:id="41" w:name="stochastic-model-simulating-control-strategies-and-probability-of-elimination-as-a-metric-of-potential-success"/>
+      <w:bookmarkEnd w:id="41"/>
       <w:r>
         <w:t xml:space="preserve">Stochastic model simulating control strategies and probability of elimination as a metric of potential success</w:t>
+      </w:r>
+    </w:p>
+    <w:p>
+      <w:pPr>
+        <w:pStyle w:val="Heading3"/>
+      </w:pPr>
+      <w:bookmarkStart w:id="42" w:name="transmission-scenarios"/>
+      <w:bookmarkEnd w:id="42"/>
+      <w:r>
+        <w:t xml:space="preserve">Transmission scenarios</w:t>
+      </w:r>
+    </w:p>
+    <w:p>
+      <w:pPr>
+        <w:pStyle w:val="Heading3"/>
+      </w:pPr>
+      <w:bookmarkStart w:id="43" w:name="control-strategies"/>
+      <w:bookmarkEnd w:id="43"/>
+      <w:r>
+        <w:t xml:space="preserve">Control strategies</w:t>
       </w:r>
     </w:p>
     <w:p>
@@ -3067,10 +4201,101 @@
     </w:p>
     <w:p>
       <w:pPr>
+        <w:pStyle w:val="Heading3"/>
+      </w:pPr>
+      <w:bookmarkStart w:id="44" w:name="metrics-from-stochastic-model"/>
+      <w:bookmarkEnd w:id="44"/>
+      <w:r>
+        <w:t xml:space="preserve">Metrics from stochastic model</w:t>
+      </w:r>
+    </w:p>
+    <w:p>
+      <w:pPr>
+        <w:pStyle w:val="Compact"/>
+        <w:numPr>
+          <w:numId w:val="1004"/>
+          <w:ilvl w:val="0"/>
+        </w:numPr>
+      </w:pPr>
+      <w:r>
+        <w:t xml:space="preserve">100 rounds of 100 stochastic simulations used to estimate:</w:t>
+      </w:r>
+      <w:r>
+        <w:br w:type="textWrapping"/>
+      </w:r>
+    </w:p>
+    <w:p>
+      <w:pPr>
+        <w:pStyle w:val="Compact"/>
+        <w:numPr>
+          <w:numId w:val="1004"/>
+          <w:ilvl w:val="0"/>
+        </w:numPr>
+      </w:pPr>
+      <w:r>
+        <w:rPr>
+          <w:b/>
+        </w:rPr>
+        <w:t xml:space="preserve">Probability of elimination as a public health problem</w:t>
+      </w:r>
+      <w:r>
+        <w:t xml:space="preserve"> </w:t>
+      </w:r>
+      <w:r>
+        <w:t xml:space="preserve">– Morbidity control and less than 1% prevalence of heavy (&gt;50 eggs/mL) infections</w:t>
+      </w:r>
+    </w:p>
+    <w:p>
+      <w:pPr>
+        <w:pStyle w:val="Compact"/>
+        <w:numPr>
+          <w:numId w:val="1004"/>
+          <w:ilvl w:val="0"/>
+        </w:numPr>
+      </w:pPr>
+      <w:r>
+        <w:rPr>
+          <w:b/>
+        </w:rPr>
+        <w:t xml:space="preserve">Probability of interruption of transmission</w:t>
+      </w:r>
+      <w:r>
+        <w:t xml:space="preserve"> </w:t>
+      </w:r>
+      <w:r>
+        <w:t xml:space="preserve">– No incident cases</w:t>
+      </w:r>
+      <w:r>
+        <w:br w:type="textWrapping"/>
+      </w:r>
+    </w:p>
+    <w:p>
+      <w:pPr>
+        <w:pStyle w:val="Compact"/>
+        <w:numPr>
+          <w:numId w:val="1004"/>
+          <w:ilvl w:val="0"/>
+        </w:numPr>
+      </w:pPr>
+      <w:r>
+        <w:rPr>
+          <w:b/>
+        </w:rPr>
+        <w:t xml:space="preserve">Probability of outright elimination</w:t>
+      </w:r>
+      <w:r>
+        <w:t xml:space="preserve"> </w:t>
+      </w:r>
+      <w:r>
+        <w:t xml:space="preserve">– No infected vectors or individuals after ten years</w:t>
+      </w:r>
+    </w:p>
+    <w:p>
+      <w:pPr>
         <w:pStyle w:val="Heading1"/>
       </w:pPr>
-      <w:bookmarkStart w:id="39" w:name="results"/>
-      <w:bookmarkEnd w:id="39"/>
+      <w:bookmarkStart w:id="45" w:name="results"/>
+      <w:bookmarkEnd w:id="45"/>
       <w:r>
         <w:t xml:space="preserve">Results</w:t>
       </w:r>
@@ -3079,8 +4304,8 @@
       <w:pPr>
         <w:pStyle w:val="Heading3"/>
       </w:pPr>
-      <w:bookmarkStart w:id="40" w:name="potential-figures-in-no-particular-order"/>
-      <w:bookmarkEnd w:id="40"/>
+      <w:bookmarkStart w:id="46" w:name="potential-figures-in-no-particular-order"/>
+      <w:bookmarkEnd w:id="46"/>
       <w:r>
         <w:t xml:space="preserve">Potential Figures (in no particular order)</w:t>
       </w:r>
@@ -3089,8 +4314,8 @@
       <w:pPr>
         <w:pStyle w:val="Heading4"/>
       </w:pPr>
-      <w:bookmarkStart w:id="41" w:name="r_eff-curve-pointing-out-w_bp"/>
-      <w:bookmarkEnd w:id="41"/>
+      <w:bookmarkStart w:id="47" w:name="r_eff-curve-pointing-out-w_bp"/>
+      <w:bookmarkEnd w:id="47"/>
       <w:r>
         <w:t xml:space="preserve">-</w:t>
       </w:r>
@@ -3151,8 +4376,8 @@
       <w:pPr>
         <w:pStyle w:val="Heading4"/>
       </w:pPr>
-      <w:bookmarkStart w:id="42" w:name="r_eff-time-series"/>
-      <w:bookmarkEnd w:id="42"/>
+      <w:bookmarkStart w:id="48" w:name="r_eff-time-series"/>
+      <w:bookmarkEnd w:id="48"/>
       <w:r>
         <w:t xml:space="preserve">-</w:t>
       </w:r>
@@ -3224,8 +4449,8 @@
       <w:pPr>
         <w:pStyle w:val="Heading4"/>
       </w:pPr>
-      <w:bookmarkStart w:id="43" w:name="w_bp-comparisons-between-models-to-show-influence-of-sources-of-resilience-on-the-breakpoint-population-size.-e.g.what-is-breakpoint-with-no-pdd-with-pdd-with-pddnon-linear-huma-snail-foi-etc"/>
-      <w:bookmarkEnd w:id="43"/>
+      <w:bookmarkStart w:id="49" w:name="w_bp-comparisons-between-models-to-show-influence-of-sources-of-resilience-on-the-breakpoint-population-size.-e.g.what-is-breakpoint-with-no-pdd-with-pdd-with-pddnon-linear-huma-snail-foi-etc"/>
+      <w:bookmarkEnd w:id="49"/>
       <w:r>
         <w:t xml:space="preserve">-</w:t>
       </w:r>
@@ -3260,8 +4485,8 @@
       <w:pPr>
         <w:pStyle w:val="Heading4"/>
       </w:pPr>
-      <w:bookmarkStart w:id="44" w:name="w_bp-across-values-of-parameters-that-can-be-changed-via-control-measures"/>
-      <w:bookmarkEnd w:id="44"/>
+      <w:bookmarkStart w:id="50" w:name="w_bp-across-values-of-parameters-that-can-be-changed-via-control-measures"/>
+      <w:bookmarkEnd w:id="50"/>
       <w:r>
         <w:t xml:space="preserve">-</w:t>
       </w:r>
@@ -3296,8 +4521,8 @@
       <w:pPr>
         <w:pStyle w:val="Heading4"/>
       </w:pPr>
-      <w:bookmarkStart w:id="45" w:name="example-stochastic-time-series-from-different-control-strategies-delineate-chains-that-successfully-controleliminate-based-on-who-definition-from-those-that-rebound-with-different-colors"/>
-      <w:bookmarkEnd w:id="45"/>
+      <w:bookmarkStart w:id="51" w:name="example-stochastic-time-series-from-different-control-strategies-delineate-chains-that-successfully-controleliminate-based-on-who-definition-from-those-that-rebound-with-different-colors"/>
+      <w:bookmarkEnd w:id="51"/>
       <w:r>
         <w:t xml:space="preserve">- Example stochastic time series from different control strategies, delineate chains that successfully control/eliminate (based on WHO definition) from those that rebound with different colors</w:t>
       </w:r>
@@ -3306,8 +4531,8 @@
       <w:pPr>
         <w:pStyle w:val="Heading3"/>
       </w:pPr>
-      <w:bookmarkStart w:id="46" w:name="table-further-divided-by-intervention-strategy"/>
-      <w:bookmarkEnd w:id="46"/>
+      <w:bookmarkStart w:id="52" w:name="table-further-divided-by-intervention-strategy"/>
+      <w:bookmarkEnd w:id="52"/>
       <w:r>
         <w:t xml:space="preserve">Table (further divided by intervention strategy):</w:t>
       </w:r>
@@ -3536,8 +4761,8 @@
       <w:pPr>
         <w:pStyle w:val="Heading1"/>
       </w:pPr>
-      <w:bookmarkStart w:id="47" w:name="discussion"/>
-      <w:bookmarkEnd w:id="47"/>
+      <w:bookmarkStart w:id="53" w:name="discussion"/>
+      <w:bookmarkEnd w:id="53"/>
       <w:r>
         <w:t xml:space="preserve">Discussion</w:t>
       </w:r>
@@ -3553,7 +4778,7 @@
         <w:t xml:space="preserve"> </w:t>
       </w:r>
       <w:r>
-        <w:t xml:space="preserve">[11]</w:t>
+        <w:t xml:space="preserve">[17]</w:t>
       </w:r>
     </w:p>
     <w:p>
@@ -3567,15 +4792,38 @@
         <w:t xml:space="preserve"> </w:t>
       </w:r>
       <w:r>
-        <w:t xml:space="preserve">[12]</w:t>
+        <w:t xml:space="preserve">[18]</w:t>
+      </w:r>
+    </w:p>
+    <w:p>
+      <w:pPr>
+        <w:pStyle w:val="BodyText"/>
+      </w:pPr>
+      <w:r>
+        <w:t xml:space="preserve">Positive density dependent sources in other helminth infections: L3 suppression in Lymphatic Filiriasis</w:t>
+      </w:r>
+      <w:r>
+        <w:t xml:space="preserve"> </w:t>
+      </w:r>
+      <w:r>
+        <w:t xml:space="preserve">[19]</w:t>
+      </w:r>
+      <w:r>
+        <w:t xml:space="preserve">, immunosuppression in onchocerciasis</w:t>
+      </w:r>
+      <w:r>
+        <w:t xml:space="preserve"> </w:t>
+      </w:r>
+      <w:r>
+        <w:t xml:space="preserve">[20]</w:t>
       </w:r>
     </w:p>
     <w:p>
       <w:pPr>
         <w:pStyle w:val="Heading1"/>
       </w:pPr>
-      <w:bookmarkStart w:id="48" w:name="references"/>
-      <w:bookmarkEnd w:id="48"/>
+      <w:bookmarkStart w:id="54" w:name="references"/>
+      <w:bookmarkEnd w:id="54"/>
       <w:r>
         <w:t xml:space="preserve">References</w:t>
       </w:r>
@@ -3620,7 +4868,7 @@
       <w:r>
         <w:t xml:space="preserve">2. French MD, Evans D, Fleming FM, Secor WE, Biritwum N-K, Brooker SJ, et al. Schistosomiasis in africa: Improving strategies for long-term and sustainable morbidity control. Al-Salem WS, editor. PLOS Neglected Tropical Diseases. 2018;12: e0006484. doi:</w:t>
       </w:r>
-      <w:hyperlink r:id="rId49">
+      <w:hyperlink r:id="rId55">
         <w:r>
           <w:rPr>
             <w:rStyle w:val="Hyperlink"/>
@@ -3636,7 +4884,7 @@
       <w:r>
         <w:t xml:space="preserve">3. Ahmed A, Tash LE, Mohamed E, Adam I. High levels of schistosoma mansoni infections among schoolchildren in central sudan one year after treatment with praziquantel. Journal of Helminthology. 2011;86: 228–232. doi:</w:t>
       </w:r>
-      <w:hyperlink r:id="rId50">
+      <w:hyperlink r:id="rId56">
         <w:r>
           <w:rPr>
             <w:rStyle w:val="Hyperlink"/>
@@ -3661,7 +4909,7 @@
       <w:r>
         <w:t xml:space="preserve">-Oliva E, Zhang Y, Sellin B, et al. Schistosoma haematobiumInfection and morbidity before and after large-scale administration of praziquantel in burkina faso. The Journal of Infectious Diseases. 2007;196: 659–669. doi:</w:t>
       </w:r>
-      <w:hyperlink r:id="rId51">
+      <w:hyperlink r:id="rId57">
         <w:r>
           <w:rPr>
             <w:rStyle w:val="Hyperlink"/>
@@ -3695,7 +4943,7 @@
       <w:r>
         <w:t xml:space="preserve">’e MK, Tuinsma M, Sacko M, et al. Significantly reduced intensity of infection but persistent prevalence of schistosomiasis in a highly endemic region in mali after repeated treatment. Brooker S, editor. PLoS Neglected Tropical Diseases. 2012;6: e1774. doi:</w:t>
       </w:r>
-      <w:hyperlink r:id="rId52">
+      <w:hyperlink r:id="rId58">
         <w:r>
           <w:rPr>
             <w:rStyle w:val="Hyperlink"/>
@@ -3711,7 +4959,7 @@
       <w:r>
         <w:t xml:space="preserve">6. Kittur N, King CH, Campbell CH, Kinung’hi S, Mwinzi PNM, Karanja DMS, et al. Persistent hot spots in schistosomiasis consortium for operational research and evaluation studies for gaining and sustaining control of schistosomiasis after four years of mass drug administration of praziquantel. The American Journal of Tropical Medicine and Hygiene. 2019; doi:</w:t>
       </w:r>
-      <w:hyperlink r:id="rId53">
+      <w:hyperlink r:id="rId59">
         <w:r>
           <w:rPr>
             <w:rStyle w:val="Hyperlink"/>
@@ -3727,7 +4975,7 @@
       <w:r>
         <w:t xml:space="preserve">7. Stothard JR, Campbell SJ, Osei-Atweneboana MY, Durant T, Stanton MC, Biritwum N-K, et al. Towards interruption of schistosomiasis transmission in sub-saharan africa: Developing an appropriate environmental surveillance framework to guide and to support “end game” interventions. Infectious Diseases of Poverty. 2017;6. doi:</w:t>
       </w:r>
-      <w:hyperlink r:id="rId54">
+      <w:hyperlink r:id="rId60">
         <w:r>
           <w:rPr>
             <w:rStyle w:val="Hyperlink"/>
@@ -3743,7 +4991,7 @@
       <w:r>
         <w:t xml:space="preserve">8. Liu Y, Zhong B, Wu Z-S, Liang S, Qiu D-C, Ma X. Interruption of schistosomiasis transmission in mountainous and hilly regions with an integrated strategy: A longitudinal case study in sichuan, china. Infectious Diseases of Poverty. 2017;6. doi:</w:t>
       </w:r>
-      <w:hyperlink r:id="rId55">
+      <w:hyperlink r:id="rId61">
         <w:r>
           <w:rPr>
             <w:rStyle w:val="Hyperlink"/>
@@ -3757,9 +5005,25 @@
         <w:pStyle w:val="Bibliography"/>
       </w:pPr>
       <w:r>
-        <w:t xml:space="preserve">9. Lo NC, Lai Y-S, Karagiannis-Voules D-A, Bogoch II, Coulibaly JT, Bendavid E, et al. Assessment of global guidelines for preventive chemotherapy against schistosomiasis and soil-transmitted helminthiasis: A cost-effectiveness modelling study. The Lancet Infectious Diseases. 2016;16: 1065–1075. doi:</w:t>
-      </w:r>
-      <w:hyperlink r:id="rId56">
+        <w:t xml:space="preserve">9. Lo NC, Gurarie D, Yoon N, Coulibaly JT, Bendavid E, Andrews JR, et al. Impact and cost-effectiveness of snail control to achieve disease control targets for schistosomiasis. Proceedings of the National Academy of Sciences. 2018;115: E584–E591. doi:</w:t>
+      </w:r>
+      <w:hyperlink r:id="rId62">
+        <w:r>
+          <w:rPr>
+            <w:rStyle w:val="Hyperlink"/>
+          </w:rPr>
+          <w:t xml:space="preserve">10.1073/pnas.1708729114</w:t>
+        </w:r>
+      </w:hyperlink>
+    </w:p>
+    <w:p>
+      <w:pPr>
+        <w:pStyle w:val="Bibliography"/>
+      </w:pPr>
+      <w:r>
+        <w:t xml:space="preserve">10. Lo NC, Lai Y-S, Karagiannis-Voules D-A, Bogoch II, Coulibaly JT, Bendavid E, et al. Assessment of global guidelines for preventive chemotherapy against schistosomiasis and soil-transmitted helminthiasis: A cost-effectiveness modelling study. The Lancet Infectious Diseases. 2016;16: 1065–1075. doi:</w:t>
+      </w:r>
+      <w:hyperlink r:id="rId63">
         <w:r>
           <w:rPr>
             <w:rStyle w:val="Hyperlink"/>
@@ -3773,12 +5037,28 @@
         <w:pStyle w:val="Bibliography"/>
       </w:pPr>
       <w:r>
-        <w:t xml:space="preserve">10. Gurarie D, Lo NC, Ndeffo-Mbah ML, Durham DP, King CH. The human-snail transmission environment shapes long term schistosomiasis control outcomes: Implications for improving the accuracy of predictive modeling. Bas</w:t>
+        <w:t xml:space="preserve">11. Gurarie D, King CH. Population biology of schistosoma mating, aggregation, and transmission breakpoints: More reliable model analysis for the end-game in communities at risk. Munderloh UG, editor. PLoS ONE. 2014;9: e115875. doi:</w:t>
+      </w:r>
+      <w:hyperlink r:id="rId64">
+        <w:r>
+          <w:rPr>
+            <w:rStyle w:val="Hyperlink"/>
+          </w:rPr>
+          <w:t xml:space="preserve">10.1371/journal.pone.0115875</w:t>
+        </w:r>
+      </w:hyperlink>
+    </w:p>
+    <w:p>
+      <w:pPr>
+        <w:pStyle w:val="Bibliography"/>
+      </w:pPr>
+      <w:r>
+        <w:t xml:space="preserve">12. Gurarie D, Lo NC, Ndeffo-Mbah ML, Durham DP, King CH. The human-snail transmission environment shapes long term schistosomiasis control outcomes: Implications for improving the accuracy of predictive modeling. Bas</w:t>
       </w:r>
       <w:r>
         <w:t xml:space="preserve">’añez M-G, editor. PLOS Neglected Tropical Diseases. 2018;12: e0006514. doi:</w:t>
       </w:r>
-      <w:hyperlink r:id="rId57">
+      <w:hyperlink r:id="rId65">
         <w:r>
           <w:rPr>
             <w:rStyle w:val="Hyperlink"/>
@@ -3792,9 +5072,73 @@
         <w:pStyle w:val="Bibliography"/>
       </w:pPr>
       <w:r>
-        <w:t xml:space="preserve">11. Balahbib A, Amarir F, Corstjens PL, de Dood CJ, van Dam GJ, Hajli A, et al. Selecting accurate post-elimination monitoring tools to prevent reemergence of urogenital schistosomiasis in morocco: A pilot study. Infectious Diseases of Poverty. 2017;6. doi:</w:t>
-      </w:r>
-      <w:hyperlink r:id="rId58">
+        <w:t xml:space="preserve">13. May RM. Togetherness among schistosomes: Its effects on the dynamics of the infection. Mathematical Biosciences. 1977;35: 301–343. doi:</w:t>
+      </w:r>
+      <w:hyperlink r:id="rId66">
+        <w:r>
+          <w:rPr>
+            <w:rStyle w:val="Hyperlink"/>
+          </w:rPr>
+          <w:t xml:space="preserve">10.1016/0025-5564(77)90030-x</w:t>
+        </w:r>
+      </w:hyperlink>
+    </w:p>
+    <w:p>
+      <w:pPr>
+        <w:pStyle w:val="Bibliography"/>
+      </w:pPr>
+      <w:r>
+        <w:t xml:space="preserve">14. Halstead NT, Hoover CM, Arakala A, Civitello DJ, Leo GAD, Gambhir M, et al. Agrochemicals increase risk of human schistosomiasis by supporting higher densities of intermediate hosts. Nature Communications. 2018;9. doi:</w:t>
+      </w:r>
+      <w:hyperlink r:id="rId67">
+        <w:r>
+          <w:rPr>
+            <w:rStyle w:val="Hyperlink"/>
+          </w:rPr>
+          <w:t xml:space="preserve">10.1038/s41467-018-03189-w</w:t>
+        </w:r>
+      </w:hyperlink>
+    </w:p>
+    <w:p>
+      <w:pPr>
+        <w:pStyle w:val="Bibliography"/>
+      </w:pPr>
+      <w:r>
+        <w:t xml:space="preserve">15. Arakala A, Hoover CM, Marshall JM, Sokolow SH, Leo GAD, Rohr JR, et al. Estimating the elimination feasibility in the end game of control efforts for parasites subjected to regular mass drug administration: Methods and their application to schistosomiasis. Dobson AP, editor. PLOS Neglected Tropical Diseases. 2018;12: e0006794. doi:</w:t>
+      </w:r>
+      <w:hyperlink r:id="rId68">
+        <w:r>
+          <w:rPr>
+            <w:rStyle w:val="Hyperlink"/>
+          </w:rPr>
+          <w:t xml:space="preserve">10.1371/journal.pntd.0006794</w:t>
+        </w:r>
+      </w:hyperlink>
+    </w:p>
+    <w:p>
+      <w:pPr>
+        <w:pStyle w:val="Bibliography"/>
+      </w:pPr>
+      <w:r>
+        <w:t xml:space="preserve">16. Hoover CM, Sokolow SH, Kemp J, Sanchirico JN, Lund AJ, Jones IJ, et al. Modelled effects of prawn aquaculture on poverty alleviation and schistosomiasis control. Nature Sustainability. 2019;2: 611–620. doi:</w:t>
+      </w:r>
+      <w:hyperlink r:id="rId69">
+        <w:r>
+          <w:rPr>
+            <w:rStyle w:val="Hyperlink"/>
+          </w:rPr>
+          <w:t xml:space="preserve">10.1038/s41893-019-0301-7</w:t>
+        </w:r>
+      </w:hyperlink>
+    </w:p>
+    <w:p>
+      <w:pPr>
+        <w:pStyle w:val="Bibliography"/>
+      </w:pPr>
+      <w:r>
+        <w:t xml:space="preserve">17. Balahbib A, Amarir F, Corstjens PL, de Dood CJ, van Dam GJ, Hajli A, et al. Selecting accurate post-elimination monitoring tools to prevent reemergence of urogenital schistosomiasis in morocco: A pilot study. Infectious Diseases of Poverty. 2017;6. doi:</w:t>
+      </w:r>
+      <w:hyperlink r:id="rId70">
         <w:r>
           <w:rPr>
             <w:rStyle w:val="Hyperlink"/>
@@ -3808,14 +5152,46 @@
         <w:pStyle w:val="Bibliography"/>
       </w:pPr>
       <w:r>
-        <w:t xml:space="preserve">12. Bergquist R, Utzinger J, Keiser J. Controlling schistosomiasis with praziquantel: How much longer without a viable alternative? Infectious Diseases of Poverty. 2017;6. doi:</w:t>
-      </w:r>
-      <w:hyperlink r:id="rId59">
+        <w:t xml:space="preserve">18. Bergquist R, Utzinger J, Keiser J. Controlling schistosomiasis with praziquantel: How much longer without a viable alternative? Infectious Diseases of Poverty. 2017;6. doi:</w:t>
+      </w:r>
+      <w:hyperlink r:id="rId71">
         <w:r>
           <w:rPr>
             <w:rStyle w:val="Hyperlink"/>
           </w:rPr>
           <w:t xml:space="preserve">10.1186/s40249-017-0286-2</w:t>
+        </w:r>
+      </w:hyperlink>
+    </w:p>
+    <w:p>
+      <w:pPr>
+        <w:pStyle w:val="Bibliography"/>
+      </w:pPr>
+      <w:r>
+        <w:t xml:space="preserve">19. SNOW LC, BOCKARIE MJ, MICHAEL E. Transmission dynamics of lymphatic filariasis: Vector-specific density dependence in the development of wuchereria bancrofti infective larvae in mosquitoes. Medical and Veterinary Entomology. 2006;20: 261–272. doi:</w:t>
+      </w:r>
+      <w:hyperlink r:id="rId72">
+        <w:r>
+          <w:rPr>
+            <w:rStyle w:val="Hyperlink"/>
+          </w:rPr>
+          <w:t xml:space="preserve">10.1111/j.1365-2915.2006.00629.x</w:t>
+        </w:r>
+      </w:hyperlink>
+    </w:p>
+    <w:p>
+      <w:pPr>
+        <w:pStyle w:val="Bibliography"/>
+      </w:pPr>
+      <w:r>
+        <w:t xml:space="preserve">20. Duerr H, Dietz K, Schulz-Key H, Büttner D, Eichner M. Density-dependent parasite establishment suggests infection-associated immunosuppression as an important mechanism for parasite density regulation in onchocerciasis. Transactions of the Royal Society of Tropical Medicine and Hygiene. 2003;97: 242–250. doi:</w:t>
+      </w:r>
+      <w:hyperlink r:id="rId73">
+        <w:r>
+          <w:rPr>
+            <w:rStyle w:val="Hyperlink"/>
+          </w:rPr>
+          <w:t xml:space="preserve">10.1016/s0035-9203(03)90132-5</w:t>
         </w:r>
       </w:hyperlink>
     </w:p>
@@ -3927,7 +5303,7 @@
     </w:lvl>
   </w:abstractNum>
   <w:abstractNum w:abstractNumId="990">
-    <w:nsid w:val="21e0eed3"/>
+    <w:nsid w:val="470ae225"/>
     <w:multiLevelType w:val="multilevel"/>
     <w:lvl w:ilvl="0">
       <w:numFmt w:val="bullet"/>
@@ -4008,7 +5384,7 @@
     </w:lvl>
   </w:abstractNum>
   <w:abstractNum w:abstractNumId="991">
-    <w:nsid w:val="af205ff6"/>
+    <w:nsid w:val="56431813"/>
     <w:multiLevelType w:val="multilevel"/>
     <w:lvl w:ilvl="0">
       <w:numFmt w:val="bullet"/>
@@ -4101,6 +5477,9 @@
     <w:abstractNumId w:val="991"/>
   </w:num>
   <w:num w:numId="1003">
+    <w:abstractNumId w:val="991"/>
+  </w:num>
+  <w:num w:numId="1004">
     <w:abstractNumId w:val="991"/>
   </w:num>
 </w:numbering>

</xml_diff>

<commit_message>
Updates to clumping parameter estimation from infection intensity, breakpoint estimation functions, and models
</commit_message>
<xml_diff>
--- a/Analysis/Manuscript/Schisto_reff_manuscript.docx
+++ b/Analysis/Manuscript/Schisto_reff_manuscript.docx
@@ -653,7 +653,22 @@
         <w:t xml:space="preserve"> </w:t>
       </w:r>
       <w:r>
-        <w:t xml:space="preserve">models [CITE] and our more recently published models [CITE] to explore the role of X, Y, and Z on</w:t>
+        <w:t xml:space="preserve">models [CITE] and our more recently published models [CITE] of</w:t>
+      </w:r>
+      <w:r>
+        <w:t xml:space="preserve"> </w:t>
+      </w:r>
+      <w:r>
+        <w:rPr>
+          <w:i/>
+        </w:rPr>
+        <w:t xml:space="preserve">S. haematobium</w:t>
+      </w:r>
+      <w:r>
+        <w:t xml:space="preserve"> </w:t>
+      </w:r>
+      <w:r>
+        <w:t xml:space="preserve">transmission to explore the role of X, Y, and Z on</w:t>
       </w:r>
       <w:r>
         <w:t xml:space="preserve"> </w:t>
@@ -3104,8 +3119,89 @@
       <w:pPr>
         <w:pStyle w:val="Heading2"/>
       </w:pPr>
-      <w:bookmarkStart w:id="30" w:name="estimation-of-r_effw-and-w_bp"/>
+      <w:bookmarkStart w:id="30" w:name="model-fit-and-parameter-estimation"/>
       <w:bookmarkEnd w:id="30"/>
+      <w:r>
+        <w:t xml:space="preserve">Model fit and parameter estimation</w:t>
+      </w:r>
+    </w:p>
+    <w:p>
+      <w:pPr>
+        <w:pStyle w:val="FirstParagraph"/>
+      </w:pPr>
+      <w:r>
+        <w:t xml:space="preserve">As in our previous modeling efforts, the model was fit to longitudinal reinfection data from an annual treatment campaign conducted in the Senegal River basin.</w:t>
+      </w:r>
+      <w:r>
+        <w:t xml:space="preserve"> </w:t>
+      </w:r>
+      <w:r>
+        <w:t xml:space="preserve">[17]</w:t>
+      </w:r>
+      <w:r>
+        <w:t xml:space="preserve">,</w:t>
+      </w:r>
+      <w:r>
+        <w:t xml:space="preserve"> </w:t>
+      </w:r>
+      <w:r>
+        <w:t xml:space="preserve">[18]</w:t>
+      </w:r>
+      <w:r>
+        <w:t xml:space="preserve">,</w:t>
+      </w:r>
+      <w:r>
+        <w:t xml:space="preserve"> </w:t>
+      </w:r>
+      <w:r>
+        <w:t xml:space="preserve">[19]</w:t>
+      </w:r>
+      <w:r>
+        <w:t xml:space="preserve"> </w:t>
+      </w:r>
+      <w:r>
+        <w:t xml:space="preserve">Briefly, maximum likelihood estimation is used to fit model output estimates of mean worm burden to observed community-level egg burden to estimate the parameters</w:t>
+      </w:r>
+      <w:r>
+        <w:t xml:space="preserve"> </w:t>
+      </w:r>
+      <m:oMath>
+        <m:r>
+          <m:t>α</m:t>
+        </m:r>
+      </m:oMath>
+      <w:r>
+        <w:t xml:space="preserve">,</w:t>
+      </w:r>
+      <w:r>
+        <w:t xml:space="preserve"> </w:t>
+      </w:r>
+      <m:oMath>
+        <m:r>
+          <m:t>β</m:t>
+        </m:r>
+      </m:oMath>
+      <w:r>
+        <w:t xml:space="preserve">, and</w:t>
+      </w:r>
+      <w:r>
+        <w:t xml:space="preserve"> </w:t>
+      </w:r>
+      <m:oMath>
+        <m:r>
+          <m:t>ω</m:t>
+        </m:r>
+      </m:oMath>
+      <w:r>
+        <w:t xml:space="preserve">.</w:t>
+      </w:r>
+    </w:p>
+    <w:p>
+      <w:pPr>
+        <w:pStyle w:val="Heading2"/>
+      </w:pPr>
+      <w:bookmarkStart w:id="31" w:name="estimation-of-r_effw-and-w_bp"/>
+      <w:bookmarkEnd w:id="31"/>
       <w:r>
         <w:t xml:space="preserve">Estimation of</w:t>
       </w:r>
@@ -3197,6 +3293,15 @@
             </m:r>
           </m:sub>
         </m:sSub>
+        <m:r>
+          <m:t>(</m:t>
+        </m:r>
+        <m:r>
+          <m:t>W</m:t>
+        </m:r>
+        <m:r>
+          <m:t>)</m:t>
+        </m:r>
       </m:oMath>
       <w:r>
         <w:t xml:space="preserve">, for schistosomiasis is defined as the number of mated adult female worms produced by a single adult female worm over the course of her lifetime. Unlike the basic reproduction number,</w:t>
@@ -3243,6 +3348,15 @@
             </m:r>
           </m:sub>
         </m:sSub>
+        <m:r>
+          <m:t>(</m:t>
+        </m:r>
+        <m:r>
+          <m:t>W</m:t>
+        </m:r>
+        <m:r>
+          <m:t>)</m:t>
+        </m:r>
       </m:oMath>
       <w:r>
         <w:t xml:space="preserve"> </w:t>
@@ -3274,7 +3388,7 @@
         <w:t xml:space="preserve"> </w:t>
       </w:r>
       <w:r>
-        <w:t xml:space="preserve">[CITE], we can estimate the effective reproduction number from the rate of worm burden change as:</w:t>
+        <w:t xml:space="preserve">[CITE], we can estimate the effective reproduction number from the rate of change of the mean worm burden as:</w:t>
       </w:r>
     </w:p>
     <w:p>
@@ -3425,7 +3539,7 @@
         <w:t xml:space="preserve"> </w:t>
       </w:r>
       <w:r>
-        <w:t xml:space="preserve">[17]</w:t>
+        <w:t xml:space="preserve">[18]</w:t>
       </w:r>
       <w:r>
         <w:t xml:space="preserve">):</w:t>
@@ -4278,10 +4392,77 @@
     </w:p>
     <w:p>
       <w:pPr>
-        <w:pStyle w:val="Heading3"/>
-      </w:pPr>
-      <w:bookmarkStart w:id="31" w:name="treatment-coverage-mathcalt-necessary-to-reach-the-breakpoint"/>
-      <w:bookmarkEnd w:id="31"/>
+        <w:pStyle w:val="BodyText"/>
+      </w:pPr>
+      <w:r>
+        <w:t xml:space="preserve">Latin hypercube sampling and partial rank correlation coefficients (LHS-PRCC) are used to identify the main determinants of</w:t>
+      </w:r>
+      <w:r>
+        <w:t xml:space="preserve"> </w:t>
+      </w:r>
+      <m:oMath>
+        <m:sSub>
+          <m:e>
+            <m:r>
+              <m:t>W</m:t>
+            </m:r>
+          </m:e>
+          <m:sub>
+            <m:r>
+              <m:t>b</m:t>
+            </m:r>
+            <m:r>
+              <m:t>p</m:t>
+            </m:r>
+          </m:sub>
+        </m:sSub>
+      </m:oMath>
+      <w:r>
+        <w:t xml:space="preserve">. Latin hypercubes are constructed from best fit triplets of</w:t>
+      </w:r>
+      <w:r>
+        <w:t xml:space="preserve"> </w:t>
+      </w:r>
+      <m:oMath>
+        <m:r>
+          <m:t>α</m:t>
+        </m:r>
+      </m:oMath>
+      <w:r>
+        <w:t xml:space="preserve">,</w:t>
+      </w:r>
+      <w:r>
+        <w:t xml:space="preserve"> </w:t>
+      </w:r>
+      <m:oMath>
+        <m:r>
+          <m:t>β</m:t>
+        </m:r>
+      </m:oMath>
+      <w:r>
+        <w:t xml:space="preserve">, and</w:t>
+      </w:r>
+      <w:r>
+        <w:t xml:space="preserve"> </w:t>
+      </w:r>
+      <m:oMath>
+        <m:r>
+          <m:t>ω</m:t>
+        </m:r>
+      </m:oMath>
+      <w:r>
+        <w:t xml:space="preserve"> </w:t>
+      </w:r>
+      <w:r>
+        <w:t xml:space="preserve">and from varying all other parameters by 50% to 200% of their base value shown in Table 1. [Will expand on this explanation]</w:t>
+      </w:r>
+    </w:p>
+    <w:p>
+      <w:pPr>
+        <w:pStyle w:val="Heading2"/>
+      </w:pPr>
+      <w:bookmarkStart w:id="32" w:name="treatment-coverage-mathcalt-necessary-to-reach-the-breakpoint"/>
+      <w:bookmarkEnd w:id="32"/>
       <w:r>
         <w:t xml:space="preserve">Treatment coverage,</w:t>
       </w:r>
@@ -4306,7 +4487,33 @@
         <w:pStyle w:val="FirstParagraph"/>
       </w:pPr>
       <w:r>
-        <w:t xml:space="preserve">Another useful outcome is the MDA coverage necessary to reach the breakpoint. We can model MDA as a reduction in the mean worm burden at the following time step in terms of the treatment coverage,</w:t>
+        <w:t xml:space="preserve">Another useful outcome is the MDA coverage necessary to reach the breakpoint. MDA can be modeled as a reduction in the mean worm burden at the following time step,</w:t>
+      </w:r>
+      <w:r>
+        <w:t xml:space="preserve"> </w:t>
+      </w:r>
+      <m:oMath>
+        <m:sSub>
+          <m:e>
+            <m:r>
+              <m:t>W</m:t>
+            </m:r>
+          </m:e>
+          <m:sub>
+            <m:r>
+              <m:t>t</m:t>
+            </m:r>
+            <m:r>
+              <m:t>+</m:t>
+            </m:r>
+            <m:r>
+              <m:t>1</m:t>
+            </m:r>
+          </m:sub>
+        </m:sSub>
+      </m:oMath>
+      <w:r>
+        <w:t xml:space="preserve">, in terms of the treatment coverage,</w:t>
       </w:r>
       <w:r>
         <w:t xml:space="preserve"> </w:t>
@@ -4321,10 +4528,7 @@
         </m:r>
       </m:oMath>
       <w:r>
-        <w:t xml:space="preserve"> </w:t>
-      </w:r>
-      <w:r>
-        <w:t xml:space="preserve">and drug efficacy,</w:t>
+        <w:t xml:space="preserve">, drug efficacy,</w:t>
       </w:r>
       <w:r>
         <w:t xml:space="preserve"> </w:t>
@@ -4335,7 +4539,50 @@
         </m:r>
       </m:oMath>
       <w:r>
-        <w:t xml:space="preserve">:</w:t>
+        <w:t xml:space="preserve">, and pre-treatment worm burden in the treated and untreated portions of the human population,</w:t>
+      </w:r>
+      <w:r>
+        <w:t xml:space="preserve"> </w:t>
+      </w:r>
+      <m:oMath>
+        <m:sSub>
+          <m:e>
+            <m:r>
+              <m:t>W</m:t>
+            </m:r>
+          </m:e>
+          <m:sub>
+            <m:r>
+              <m:t>T</m:t>
+            </m:r>
+          </m:sub>
+        </m:sSub>
+      </m:oMath>
+      <w:r>
+        <w:t xml:space="preserve"> </w:t>
+      </w:r>
+      <w:r>
+        <w:t xml:space="preserve">and</w:t>
+      </w:r>
+      <w:r>
+        <w:t xml:space="preserve"> </w:t>
+      </w:r>
+      <m:oMath>
+        <m:sSub>
+          <m:e>
+            <m:r>
+              <m:t>W</m:t>
+            </m:r>
+          </m:e>
+          <m:sub>
+            <m:r>
+              <m:t>U</m:t>
+            </m:r>
+          </m:sub>
+        </m:sSub>
+      </m:oMath>
+      <w:r>
+        <w:t xml:space="preserve">, respectively:</w:t>
       </w:r>
     </w:p>
     <w:p>
@@ -4589,86 +4836,174 @@
     </w:p>
     <w:p>
       <w:pPr>
-        <w:pStyle w:val="Heading2"/>
-      </w:pPr>
-      <w:bookmarkStart w:id="32" w:name="model-fit-and-parameter-estimation"/>
-      <w:bookmarkEnd w:id="32"/>
-      <w:r>
-        <w:t xml:space="preserve">Model fit and parameter estimation</w:t>
-      </w:r>
-    </w:p>
-    <w:p>
-      <w:pPr>
-        <w:pStyle w:val="FirstParagraph"/>
-      </w:pPr>
-      <w:r>
-        <w:t xml:space="preserve">In previous modeling efforts we have fit mean worm burden outputs from the model to longitudinal reinfection data measured via parasitological surveys of SAC over the course of a multi-year MDA campaign</w:t>
-      </w:r>
-      <w:r>
-        <w:t xml:space="preserve"> </w:t>
-      </w:r>
-      <w:r>
-        <w:t xml:space="preserve">[18]</w:t>
-      </w:r>
+        <w:pStyle w:val="BodyText"/>
+      </w:pPr>
+      <w:r>
+        <w:t xml:space="preserve">As is standard,</w:t>
+      </w:r>
+      <w:r>
+        <w:t xml:space="preserve"> </w:t>
+      </w:r>
+      <m:oMath>
+        <m:r>
+          <m:t>ϵ</m:t>
+        </m:r>
+        <m:r>
+          <m:t>=</m:t>
+        </m:r>
+        <m:r>
+          <m:t>0.94</m:t>
+        </m:r>
+      </m:oMath>
+      <w:r>
+        <w:t xml:space="preserve">, representing 94% clearance of adult</w:t>
+      </w:r>
+      <w:r>
+        <w:t xml:space="preserve"> </w:t>
+      </w:r>
+      <w:r>
+        <w:rPr>
+          <w:i/>
+        </w:rPr>
+        <w:t xml:space="preserve">S. haematobium</w:t>
+      </w:r>
+      <w:r>
+        <w:t xml:space="preserve"> </w:t>
+      </w:r>
+      <w:r>
+        <w:t xml:space="preserve">worms following treatment with Praziquantel.</w:t>
+      </w:r>
+      <w:r>
+        <w:t xml:space="preserve"> </w:t>
+      </w:r>
+      <w:r>
+        <w:t xml:space="preserve">[20]</w:t>
+      </w:r>
+      <w:r>
+        <w:t xml:space="preserve"> </w:t>
+      </w:r>
+      <w:r>
+        <w:t xml:space="preserve">This simple estimation reveals the critical role of the magnitude of the breakpoint mean worm burden,</w:t>
+      </w:r>
+      <w:r>
+        <w:t xml:space="preserve"> </w:t>
+      </w:r>
+      <m:oMath>
+        <m:sSub>
+          <m:e>
+            <m:r>
+              <m:t>W</m:t>
+            </m:r>
+          </m:e>
+          <m:sub>
+            <m:r>
+              <m:t>b</m:t>
+            </m:r>
+            <m:r>
+              <m:t>p</m:t>
+            </m:r>
+          </m:sub>
+        </m:sSub>
+      </m:oMath>
+      <w:r>
+        <w:t xml:space="preserve">, and of the mean worm burden in untreated individuals,</w:t>
+      </w:r>
+      <w:r>
+        <w:t xml:space="preserve"> </w:t>
+      </w:r>
+      <m:oMath>
+        <m:sSub>
+          <m:e>
+            <m:r>
+              <m:t>W</m:t>
+            </m:r>
+          </m:e>
+          <m:sub>
+            <m:r>
+              <m:t>U</m:t>
+            </m:r>
+          </m:sub>
+        </m:sSub>
+      </m:oMath>
+      <w:r>
+        <w:t xml:space="preserve">, which serves as a reservoir of infection even as the worm burden in the treated population is substantially reduced. To demonstrate the role of transmission control in enhancing the effectiveness of MDA interventions,</w:t>
+      </w:r>
+      <w:r>
+        <w:t xml:space="preserve"> </w:t>
+      </w:r>
+      <m:oMath>
+        <m:r>
+          <m:rPr>
+            <m:sty m:val="p"/>
+            <m:scr m:val="script"/>
+          </m:rPr>
+          <m:t>T</m:t>
+        </m:r>
+      </m:oMath>
+      <w:r>
+        <w:t xml:space="preserve"> </w:t>
+      </w:r>
+      <w:r>
+        <w:t xml:space="preserve">is estimated across a range of values of</w:t>
+      </w:r>
+      <w:r>
+        <w:t xml:space="preserve"> </w:t>
+      </w:r>
+      <m:oMath>
+        <m:sSub>
+          <m:e>
+            <m:r>
+              <m:t>W</m:t>
+            </m:r>
+          </m:e>
+          <m:sub>
+            <m:r>
+              <m:t>T</m:t>
+            </m:r>
+          </m:sub>
+        </m:sSub>
+      </m:oMath>
       <w:r>
         <w:t xml:space="preserve">,</w:t>
       </w:r>
       <w:r>
         <w:t xml:space="preserve"> </w:t>
       </w:r>
-      <w:r>
-        <w:t xml:space="preserve">[17]</w:t>
-      </w:r>
+      <m:oMath>
+        <m:sSub>
+          <m:e>
+            <m:r>
+              <m:t>W</m:t>
+            </m:r>
+          </m:e>
+          <m:sub>
+            <m:r>
+              <m:t>U</m:t>
+            </m:r>
+          </m:sub>
+        </m:sSub>
+      </m:oMath>
       <w:r>
         <w:t xml:space="preserve">,</w:t>
       </w:r>
       <w:r>
         <w:t xml:space="preserve"> </w:t>
       </w:r>
-      <w:r>
-        <w:t xml:space="preserve">[19]</w:t>
-      </w:r>
-      <w:r>
-        <w:t xml:space="preserve">. Because estimates of the contribution to transmission of the adult population are key in the analyses presented here, we instead rely on the data sources and approximate methods presented in</w:t>
-      </w:r>
-      <w:r>
-        <w:t xml:space="preserve"> </w:t>
-      </w:r>
-      <w:r>
-        <w:t xml:space="preserve">[13]</w:t>
-      </w:r>
-      <w:r>
-        <w:t xml:space="preserve">,</w:t>
-      </w:r>
-      <w:r>
-        <w:t xml:space="preserve"> </w:t>
-      </w:r>
-      <w:r>
-        <w:t xml:space="preserve">[20]</w:t>
-      </w:r>
-      <w:r>
-        <w:t xml:space="preserve"> </w:t>
-      </w:r>
-      <w:r>
-        <w:t xml:space="preserve">to estimate the parameters</w:t>
-      </w:r>
-      <w:r>
-        <w:t xml:space="preserve"> </w:t>
-      </w:r>
-      <m:oMath>
-        <m:r>
-          <m:t>α</m:t>
-        </m:r>
-      </m:oMath>
-      <w:r>
-        <w:t xml:space="preserve">,</w:t>
-      </w:r>
-      <w:r>
-        <w:t xml:space="preserve"> </w:t>
-      </w:r>
-      <m:oMath>
-        <m:r>
-          <m:t>β</m:t>
+      <m:oMath>
+        <m:r>
+          <m:t>o</m:t>
+        </m:r>
+        <m:r>
+          <m:t>m</m:t>
+        </m:r>
+        <m:r>
+          <m:t>e</m:t>
+        </m:r>
+        <m:r>
+          <m:t>g</m:t>
+        </m:r>
+        <m:r>
+          <m:t>a</m:t>
         </m:r>
       </m:oMath>
       <w:r>
@@ -4679,11 +5014,51 @@
       </w:r>
       <m:oMath>
         <m:r>
-          <m:t>ω</m:t>
-        </m:r>
-      </m:oMath>
-      <w:r>
-        <w:t xml:space="preserve">.</w:t>
+          <m:t>K</m:t>
+        </m:r>
+      </m:oMath>
+      <w:r>
+        <w:t xml:space="preserve">. Reductions in</w:t>
+      </w:r>
+      <w:r>
+        <w:t xml:space="preserve"> </w:t>
+      </w:r>
+      <m:oMath>
+        <m:r>
+          <m:t>o</m:t>
+        </m:r>
+        <m:r>
+          <m:t>m</m:t>
+        </m:r>
+        <m:r>
+          <m:t>e</m:t>
+        </m:r>
+        <m:r>
+          <m:t>g</m:t>
+        </m:r>
+        <m:r>
+          <m:t>a</m:t>
+        </m:r>
+      </m:oMath>
+      <w:r>
+        <w:t xml:space="preserve"> </w:t>
+      </w:r>
+      <w:r>
+        <w:t xml:space="preserve">represent control strategies that result in permanent reductions in exposure and contamination e.g. due to improvements in sanitation infrastructure, water access, and/or behavioral changes that result in reduced contact with freshwater locations of schistosomiasis transmission. Reductions in</w:t>
+      </w:r>
+      <w:r>
+        <w:t xml:space="preserve"> </w:t>
+      </w:r>
+      <m:oMath>
+        <m:r>
+          <m:t>K</m:t>
+        </m:r>
+      </m:oMath>
+      <w:r>
+        <w:t xml:space="preserve"> </w:t>
+      </w:r>
+      <w:r>
+        <w:t xml:space="preserve">represent control strategies that permanently reduce the environmental carrying capacity of the intermediate host snail population e.g. habitat remediation such as vegetation removal or lining irrigation canals with concrete. [CITE]</w:t>
       </w:r>
     </w:p>
     <w:p>
@@ -4698,94 +5073,162 @@
     </w:p>
     <w:p>
       <w:pPr>
-        <w:pStyle w:val="Heading3"/>
-      </w:pPr>
-      <w:bookmarkStart w:id="34" w:name="transmission-scenarios"/>
-      <w:bookmarkEnd w:id="34"/>
-      <w:r>
-        <w:t xml:space="preserve">Transmission scenarios</w:t>
-      </w:r>
-    </w:p>
-    <w:p>
-      <w:pPr>
-        <w:pStyle w:val="Heading4"/>
-      </w:pPr>
-      <w:bookmarkStart w:id="35" w:name="control-strategies"/>
-      <w:bookmarkEnd w:id="35"/>
-      <w:r>
-        <w:t xml:space="preserve">Control strategies</w:t>
-      </w:r>
-    </w:p>
-    <w:p>
-      <w:pPr>
-        <w:pStyle w:val="Compact"/>
-        <w:numPr>
-          <w:numId w:val="1001"/>
-          <w:ilvl w:val="0"/>
-        </w:numPr>
-      </w:pPr>
-      <w:r>
-        <w:t xml:space="preserve">No intervention (baseline)</w:t>
-      </w:r>
-      <w:r>
-        <w:br w:type="textWrapping"/>
-      </w:r>
-    </w:p>
-    <w:p>
-      <w:pPr>
-        <w:pStyle w:val="Compact"/>
-        <w:numPr>
-          <w:numId w:val="1001"/>
-          <w:ilvl w:val="0"/>
-        </w:numPr>
-      </w:pPr>
-      <w:r>
-        <w:t xml:space="preserve">School-based MDA (coverage informed by estimates from Senegal? Score?)</w:t>
-      </w:r>
-      <w:r>
-        <w:br w:type="textWrapping"/>
-      </w:r>
-    </w:p>
-    <w:p>
-      <w:pPr>
-        <w:pStyle w:val="Compact"/>
-        <w:numPr>
-          <w:numId w:val="1001"/>
-          <w:ilvl w:val="0"/>
-        </w:numPr>
-      </w:pPr>
-      <w:r>
-        <w:t xml:space="preserve">Community-wide MDA (coverage informed by estimates from Senegal? Score?)</w:t>
-      </w:r>
-      <w:r>
-        <w:br w:type="textWrapping"/>
-      </w:r>
-    </w:p>
-    <w:p>
-      <w:pPr>
-        <w:pStyle w:val="Compact"/>
-        <w:numPr>
-          <w:numId w:val="1001"/>
-          <w:ilvl w:val="0"/>
-        </w:numPr>
-      </w:pPr>
-      <w:r>
-        <w:t xml:space="preserve">Each MDA strategy with snail control</w:t>
-      </w:r>
-      <w:r>
-        <w:br w:type="textWrapping"/>
-      </w:r>
-    </w:p>
-    <w:p>
-      <w:pPr>
-        <w:pStyle w:val="Compact"/>
-        <w:numPr>
-          <w:numId w:val="1001"/>
-          <w:ilvl w:val="0"/>
-        </w:numPr>
-      </w:pPr>
-      <w:r>
-        <w:t xml:space="preserve">Initial</w:t>
+        <w:pStyle w:val="FirstParagraph"/>
+      </w:pPr>
+      <w:r>
+        <w:t xml:space="preserve">A stochastic version of the model similar to that presented in</w:t>
+      </w:r>
+      <w:r>
+        <w:t xml:space="preserve"> </w:t>
+      </w:r>
+      <w:r>
+        <w:t xml:space="preserve">[18]</w:t>
+      </w:r>
+      <w:r>
+        <w:t xml:space="preserve"> </w:t>
+      </w:r>
+      <w:r>
+        <w:t xml:space="preserve">is used to simulate infection dynamics in different transmission and intervention scenarios. Interventions are simulated for ten years followed by one year of simulated transmission with no intervention at which time outcomes are assessed. A simulation is defined to achieve</w:t>
+      </w:r>
+      <w:r>
+        <w:t xml:space="preserve"> </w:t>
+      </w:r>
+      <w:r>
+        <w:t xml:space="preserve">“</w:t>
+      </w:r>
+      <w:r>
+        <w:t xml:space="preserve">elimination as a public health problem</w:t>
+      </w:r>
+      <w:r>
+        <w:t xml:space="preserve">”</w:t>
+      </w:r>
+      <w:r>
+        <w:t xml:space="preserve"> </w:t>
+      </w:r>
+      <w:r>
+        <w:t xml:space="preserve">if the mean worm burden in both treated and untreated groups is</w:t>
+      </w:r>
+      <w:r>
+        <w:t xml:space="preserve"> </w:t>
+      </w:r>
+      <m:oMath>
+        <m:r>
+          <m:t>&lt;</m:t>
+        </m:r>
+        <m:r>
+          <m:t>10</m:t>
+        </m:r>
+      </m:oMath>
+      <w:r>
+        <w:t xml:space="preserve">, achieve</w:t>
+      </w:r>
+      <w:r>
+        <w:t xml:space="preserve"> </w:t>
+      </w:r>
+      <w:r>
+        <w:t xml:space="preserve">“</w:t>
+      </w:r>
+      <w:r>
+        <w:t xml:space="preserve">transmission interruption</w:t>
+      </w:r>
+      <w:r>
+        <w:t xml:space="preserve">”</w:t>
+      </w:r>
+      <w:r>
+        <w:t xml:space="preserve"> </w:t>
+      </w:r>
+      <w:r>
+        <w:t xml:space="preserve">if no incident cases (i.e. no increase in mean worm burden) occurs in the one year of no-intervention follow up, and achieve</w:t>
+      </w:r>
+      <w:r>
+        <w:t xml:space="preserve"> </w:t>
+      </w:r>
+      <w:r>
+        <w:t xml:space="preserve">“</w:t>
+      </w:r>
+      <w:r>
+        <w:t xml:space="preserve">outright elimination</w:t>
+      </w:r>
+      <w:r>
+        <w:t xml:space="preserve">”</w:t>
+      </w:r>
+      <w:r>
+        <w:t xml:space="preserve"> </w:t>
+      </w:r>
+      <w:r>
+        <w:t xml:space="preserve">if</w:t>
+      </w:r>
+      <w:r>
+        <w:t xml:space="preserve"> </w:t>
+      </w:r>
+      <m:oMath>
+        <m:r>
+          <m:t>I</m:t>
+        </m:r>
+        <m:r>
+          <m:t>=</m:t>
+        </m:r>
+        <m:sSub>
+          <m:e>
+            <m:r>
+              <m:t>W</m:t>
+            </m:r>
+          </m:e>
+          <m:sub>
+            <m:r>
+              <m:t>T</m:t>
+            </m:r>
+          </m:sub>
+        </m:sSub>
+        <m:r>
+          <m:t>=</m:t>
+        </m:r>
+        <m:sSub>
+          <m:e>
+            <m:r>
+              <m:t>W</m:t>
+            </m:r>
+          </m:e>
+          <m:sub>
+            <m:r>
+              <m:t>U</m:t>
+            </m:r>
+          </m:sub>
+        </m:sSub>
+        <m:r>
+          <m:t>=</m:t>
+        </m:r>
+        <m:r>
+          <m:t>0</m:t>
+        </m:r>
+      </m:oMath>
+      <w:r>
+        <w:t xml:space="preserve"> </w:t>
+      </w:r>
+      <w:r>
+        <w:t xml:space="preserve">at the end of the simulation. One hundred stochastic model runs are simulated 100 times to estimate the probability of each control outcome associated with all possible combinations of the following interventions: annual MDA at 60% coverage, annual snail control, annual 2% reduction in the environmental carrying capacity of the snail population (parameter</w:t>
+      </w:r>
+      <w:r>
+        <w:t xml:space="preserve"> </w:t>
+      </w:r>
+      <m:oMath>
+        <m:r>
+          <m:t>K</m:t>
+        </m:r>
+      </m:oMath>
+      <w:r>
+        <w:t xml:space="preserve">) representing habitat remediation, and annual 2% reduction in exposure/contamination (parameter</w:t>
+      </w:r>
+      <w:r>
+        <w:t xml:space="preserve"> </w:t>
+      </w:r>
+      <m:oMath>
+        <m:r>
+          <m:t>ω</m:t>
+        </m:r>
+      </m:oMath>
+      <w:r>
+        <w:t xml:space="preserve">) representing improvements in sanitation, water access, and behaviors that reduce exposure to cercariae. Furthermore, simulations are conducted across high, medium, and low transmission intensities defined as</w:t>
       </w:r>
       <w:r>
         <w:t xml:space="preserve"> </w:t>
@@ -4794,203 +5237,30 @@
         <w:rPr>
           <w:rStyle w:val="VerbatimChar"/>
         </w:rPr>
-        <w:t xml:space="preserve">_</w:t>
-      </w:r>
-      <w:r>
-        <w:t xml:space="preserve">% reduction in snail habitat followed by</w:t>
-      </w:r>
-      <w:r>
-        <w:t xml:space="preserve"> </w:t>
-      </w:r>
-      <w:r>
-        <w:rPr>
-          <w:rStyle w:val="VerbatimChar"/>
-        </w:rPr>
-        <w:t xml:space="preserve">___</w:t>
-      </w:r>
-      <w:r>
-        <w:t xml:space="preserve"> </w:t>
-      </w:r>
-      <w:r>
-        <w:t xml:space="preserve">MDA strategy</w:t>
-      </w:r>
-      <w:r>
-        <w:br w:type="textWrapping"/>
-      </w:r>
-    </w:p>
-    <w:p>
-      <w:pPr>
-        <w:pStyle w:val="Compact"/>
-        <w:numPr>
-          <w:numId w:val="1001"/>
-          <w:ilvl w:val="0"/>
-        </w:numPr>
-      </w:pPr>
-      <w:r>
-        <w:t xml:space="preserve">Gradual</w:t>
-      </w:r>
-      <w:r>
-        <w:t xml:space="preserve"> </w:t>
-      </w:r>
-      <w:r>
-        <w:rPr>
-          <w:rStyle w:val="VerbatimChar"/>
-        </w:rPr>
-        <w:t xml:space="preserve">_</w:t>
-      </w:r>
-      <w:r>
-        <w:t xml:space="preserve">% reduction in snail habitat in conjunction with</w:t>
-      </w:r>
-      <w:r>
-        <w:t xml:space="preserve"> </w:t>
-      </w:r>
-      <w:r>
-        <w:rPr>
-          <w:rStyle w:val="VerbatimChar"/>
-        </w:rPr>
-        <w:t xml:space="preserve">___</w:t>
-      </w:r>
-      <w:r>
-        <w:t xml:space="preserve"> </w:t>
-      </w:r>
-      <w:r>
-        <w:t xml:space="preserve">MDA strategy</w:t>
-      </w:r>
-      <w:r>
-        <w:br w:type="textWrapping"/>
-      </w:r>
-    </w:p>
-    <w:p>
-      <w:pPr>
-        <w:pStyle w:val="Compact"/>
-        <w:numPr>
-          <w:numId w:val="1001"/>
-          <w:ilvl w:val="0"/>
-        </w:numPr>
-      </w:pPr>
-      <w:r>
-        <w:t xml:space="preserve">Gradual improvements in sanitation and hygiene in conjunction with MDA</w:t>
-      </w:r>
-    </w:p>
-    <w:p>
-      <w:pPr>
-        <w:pStyle w:val="Heading4"/>
-      </w:pPr>
-      <w:bookmarkStart w:id="36" w:name="metrics-from-stochastic-model"/>
-      <w:bookmarkEnd w:id="36"/>
-      <w:r>
-        <w:t xml:space="preserve">Metrics from stochastic model</w:t>
-      </w:r>
-    </w:p>
-    <w:p>
-      <w:pPr>
-        <w:pStyle w:val="Compact"/>
-        <w:numPr>
-          <w:numId w:val="1002"/>
-          <w:ilvl w:val="0"/>
-        </w:numPr>
-      </w:pPr>
-      <w:r>
-        <w:t xml:space="preserve">100 rounds of 100 stochastic simulations used to estimate:</w:t>
-      </w:r>
-      <w:r>
-        <w:br w:type="textWrapping"/>
-      </w:r>
-    </w:p>
-    <w:p>
-      <w:pPr>
-        <w:pStyle w:val="Compact"/>
-        <w:numPr>
-          <w:numId w:val="1002"/>
-          <w:ilvl w:val="0"/>
-        </w:numPr>
-      </w:pPr>
-      <w:r>
-        <w:rPr>
-          <w:b/>
-        </w:rPr>
-        <w:t xml:space="preserve">Probability of elimination as a public health problem</w:t>
-      </w:r>
-      <w:r>
-        <w:t xml:space="preserve"> </w:t>
-      </w:r>
-      <w:r>
-        <w:t xml:space="preserve">– Morbidity control and less than 1% prevalence of heavy (&gt;50 eggs/mL) infections</w:t>
-      </w:r>
-    </w:p>
-    <w:p>
-      <w:pPr>
-        <w:pStyle w:val="Compact"/>
-        <w:numPr>
-          <w:numId w:val="1002"/>
-          <w:ilvl w:val="0"/>
-        </w:numPr>
-      </w:pPr>
-      <w:r>
-        <w:rPr>
-          <w:b/>
-        </w:rPr>
-        <w:t xml:space="preserve">Probability of interruption of transmission</w:t>
-      </w:r>
-      <w:r>
-        <w:t xml:space="preserve"> </w:t>
-      </w:r>
-      <w:r>
-        <w:t xml:space="preserve">– No incident cases</w:t>
-      </w:r>
-      <w:r>
-        <w:br w:type="textWrapping"/>
-      </w:r>
-    </w:p>
-    <w:p>
-      <w:pPr>
-        <w:pStyle w:val="Compact"/>
-        <w:numPr>
-          <w:numId w:val="1002"/>
-          <w:ilvl w:val="0"/>
-        </w:numPr>
-      </w:pPr>
-      <w:r>
-        <w:rPr>
-          <w:b/>
-        </w:rPr>
-        <w:t xml:space="preserve">Probability of outright elimination</w:t>
-      </w:r>
-      <w:r>
-        <w:t xml:space="preserve"> </w:t>
-      </w:r>
-      <w:r>
-        <w:t xml:space="preserve">– No infected vectors or individuals after ten years</w:t>
+        <w:t xml:space="preserve">_____</w:t>
+      </w:r>
+      <w:r>
+        <w:t xml:space="preserve">.</w:t>
       </w:r>
     </w:p>
     <w:p>
       <w:pPr>
         <w:pStyle w:val="Heading1"/>
       </w:pPr>
-      <w:bookmarkStart w:id="37" w:name="results"/>
-      <w:bookmarkEnd w:id="37"/>
+      <w:bookmarkStart w:id="34" w:name="results"/>
+      <w:bookmarkEnd w:id="34"/>
       <w:r>
         <w:t xml:space="preserve">Results</w:t>
       </w:r>
     </w:p>
     <w:p>
       <w:pPr>
-        <w:pStyle w:val="Heading3"/>
-      </w:pPr>
-      <w:bookmarkStart w:id="38" w:name="potential-figures-in-no-particular-order"/>
-      <w:bookmarkEnd w:id="38"/>
-      <w:r>
-        <w:t xml:space="preserve">Potential Figures (in no particular order)</w:t>
-      </w:r>
-    </w:p>
-    <w:p>
-      <w:pPr>
-        <w:pStyle w:val="Heading4"/>
-      </w:pPr>
-      <w:bookmarkStart w:id="39" w:name="r_eff-curve-pointing-out-w_bp"/>
-      <w:bookmarkEnd w:id="39"/>
-      <w:r>
-        <w:t xml:space="preserve">-</w:t>
+        <w:pStyle w:val="Heading2"/>
+      </w:pPr>
+      <w:bookmarkStart w:id="35" w:name="determinants-of-w_bp"/>
+      <w:bookmarkEnd w:id="35"/>
+      <w:r>
+        <w:t xml:space="preserve">Determinants of</w:t>
       </w:r>
       <w:r>
         <w:t xml:space="preserve"> </w:t>
@@ -4999,27 +5269,103 @@
         <m:sSub>
           <m:e>
             <m:r>
-              <m:t>R</m:t>
+              <m:t>W</m:t>
             </m:r>
           </m:e>
           <m:sub>
             <m:r>
-              <m:t>e</m:t>
-            </m:r>
-            <m:r>
-              <m:t>f</m:t>
-            </m:r>
-            <m:r>
-              <m:t>f</m:t>
+              <m:t>b</m:t>
+            </m:r>
+            <m:r>
+              <m:t>p</m:t>
             </m:r>
           </m:sub>
         </m:sSub>
       </m:oMath>
-      <w:r>
-        <w:t xml:space="preserve"> </w:t>
-      </w:r>
-      <w:r>
-        <w:t xml:space="preserve">curve pointing out</w:t>
+    </w:p>
+    <w:p>
+      <w:pPr>
+        <w:pStyle w:val="FirstParagraph"/>
+      </w:pPr>
+      <w:r>
+        <w:drawing>
+          <wp:inline>
+            <wp:extent cx="5334000" cy="5334000"/>
+            <wp:effectExtent b="0" l="0" r="0" t="0"/>
+            <wp:docPr descr="" title="" id="1" name="Picture"/>
+            <a:graphic>
+              <a:graphicData uri="http://schemas.openxmlformats.org/drawingml/2006/picture">
+                <pic:pic>
+                  <pic:nvPicPr>
+                    <pic:cNvPr descr="Schisto_reff_manuscript_files/figure-docx/lhs-1.png" id="0" name="Picture"/>
+                    <pic:cNvPicPr>
+                      <a:picLocks noChangeArrowheads="1" noChangeAspect="1"/>
+                    </pic:cNvPicPr>
+                  </pic:nvPicPr>
+                  <pic:blipFill>
+                    <a:blip r:embed="rId36"/>
+                    <a:stretch>
+                      <a:fillRect/>
+                    </a:stretch>
+                  </pic:blipFill>
+                  <pic:spPr bwMode="auto">
+                    <a:xfrm>
+                      <a:off x="0" y="0"/>
+                      <a:ext cx="5334000" cy="5334000"/>
+                    </a:xfrm>
+                    <a:prstGeom prst="rect">
+                      <a:avLst/>
+                    </a:prstGeom>
+                    <a:noFill/>
+                    <a:ln w="9525">
+                      <a:noFill/>
+                      <a:headEnd/>
+                      <a:tailEnd/>
+                    </a:ln>
+                  </pic:spPr>
+                </pic:pic>
+              </a:graphicData>
+            </a:graphic>
+          </wp:inline>
+        </w:drawing>
+      </w:r>
+    </w:p>
+    <w:p>
+      <w:pPr>
+        <w:pStyle w:val="BodyText"/>
+      </w:pPr>
+      <w:r>
+        <w:t xml:space="preserve">Partial rank correlation coefficients representing relative sensitivity of the breakpoint mean worm burden to the indicated model parameters.</w:t>
+      </w:r>
+    </w:p>
+    <w:p>
+      <w:pPr>
+        <w:pStyle w:val="Heading2"/>
+      </w:pPr>
+      <w:bookmarkStart w:id="37" w:name="mda-coverage-to-reach-the-breakpoint-mathcalt"/>
+      <w:bookmarkEnd w:id="37"/>
+      <w:r>
+        <w:t xml:space="preserve">MDA coverage to reach the breakpoint,</w:t>
+      </w:r>
+      <w:r>
+        <w:t xml:space="preserve"> </w:t>
+      </w:r>
+      <m:oMath>
+        <m:r>
+          <m:rPr>
+            <m:sty m:val="p"/>
+            <m:scr m:val="script"/>
+          </m:rPr>
+          <m:t>T</m:t>
+        </m:r>
+      </m:oMath>
+    </w:p>
+    <w:p>
+      <w:pPr>
+        <w:pStyle w:val="FirstParagraph"/>
+      </w:pPr>
+      <w:r>
+        <w:t xml:space="preserve">Estimation of the MDA coverage necessary to reach the breakpoint across values of the pre-treatment worm burden in the treated population,</w:t>
       </w:r>
       <w:r>
         <w:t xml:space="preserve"> </w:t>
@@ -5033,26 +5379,13 @@
           </m:e>
           <m:sub>
             <m:r>
-              <m:t>b</m:t>
-            </m:r>
-            <m:r>
-              <m:t>p</m:t>
+              <m:t>T</m:t>
             </m:r>
           </m:sub>
         </m:sSub>
       </m:oMath>
       <w:r>
-        <w:t xml:space="preserve">,</w:t>
-      </w:r>
-    </w:p>
-    <w:p>
-      <w:pPr>
-        <w:pStyle w:val="Heading4"/>
-      </w:pPr>
-      <w:bookmarkStart w:id="40" w:name="r_eff-time-series"/>
-      <w:bookmarkEnd w:id="40"/>
-      <w:r>
-        <w:t xml:space="preserve">-</w:t>
+        <w:t xml:space="preserve">, the mean worm burden in the untreated segment of the population,</w:t>
       </w:r>
       <w:r>
         <w:t xml:space="preserve"> </w:t>
@@ -5061,35 +5394,40 @@
         <m:sSub>
           <m:e>
             <m:r>
-              <m:t>R</m:t>
+              <m:t>W</m:t>
             </m:r>
           </m:e>
           <m:sub>
             <m:r>
-              <m:t>e</m:t>
-            </m:r>
-            <m:r>
-              <m:t>f</m:t>
-            </m:r>
-            <m:r>
-              <m:t>f</m:t>
+              <m:t>U</m:t>
             </m:r>
           </m:sub>
         </m:sSub>
       </m:oMath>
       <w:r>
-        <w:t xml:space="preserve"> </w:t>
-      </w:r>
-      <w:r>
-        <w:t xml:space="preserve">time series</w:t>
-      </w:r>
-    </w:p>
-    <w:p>
-      <w:pPr>
-        <w:pStyle w:val="FirstParagraph"/>
-      </w:pPr>
-      <w:r>
-        <w:t xml:space="preserve">Shows that MDA except at extremely high levels of coverage increases transmission (as measured by</w:t>
+        <w:t xml:space="preserve">, and two parameters targeted through transmission control interventions: the snail environmental carrying capacity,</w:t>
+      </w:r>
+      <w:r>
+        <w:t xml:space="preserve"> </w:t>
+      </w:r>
+      <m:oMath>
+        <m:r>
+          <m:t>K</m:t>
+        </m:r>
+      </m:oMath>
+      <w:r>
+        <w:t xml:space="preserve">, and the exposure/contamination parameter,</w:t>
+      </w:r>
+      <w:r>
+        <w:t xml:space="preserve"> </w:t>
+      </w:r>
+      <m:oMath>
+        <m:r>
+          <m:t>ω</m:t>
+        </m:r>
+      </m:oMath>
+      <w:r>
+        <w:t xml:space="preserve">. White regions indicate parameter space where</w:t>
       </w:r>
       <w:r>
         <w:t xml:space="preserve"> </w:t>
@@ -5103,109 +5441,88 @@
           </m:e>
           <m:sub>
             <m:r>
-              <m:t>e</m:t>
-            </m:r>
-            <m:r>
-              <m:t>f</m:t>
-            </m:r>
-            <m:r>
-              <m:t>f</m:t>
+              <m:t>0</m:t>
             </m:r>
           </m:sub>
         </m:sSub>
-      </m:oMath>
-      <w:r>
-        <w:t xml:space="preserve">) by reducing influence of negative density dependence, leads to return towards pre-intervention levels of infection</w:t>
-      </w:r>
-    </w:p>
-    <w:p>
-      <w:pPr>
-        <w:pStyle w:val="Heading4"/>
-      </w:pPr>
-      <w:bookmarkStart w:id="41" w:name="w_bp-comparisons-between-models-to-show-influence-of-sources-of-resilience-on-the-breakpoint-population-size.-e.g.what-is-breakpoint-with-no-pdd-with-pdd-with-pddnon-linear-huma-snail-foi-etc"/>
-      <w:bookmarkEnd w:id="41"/>
-      <w:r>
-        <w:t xml:space="preserve">-</w:t>
-      </w:r>
-      <w:r>
-        <w:t xml:space="preserve"> </w:t>
-      </w:r>
-      <m:oMath>
-        <m:sSub>
-          <m:e>
-            <m:r>
-              <m:t>W</m:t>
-            </m:r>
-          </m:e>
-          <m:sub>
-            <m:r>
-              <m:t>b</m:t>
-            </m:r>
-            <m:r>
-              <m:t>p</m:t>
-            </m:r>
-          </m:sub>
-        </m:sSub>
-      </m:oMath>
-      <w:r>
-        <w:t xml:space="preserve"> </w:t>
-      </w:r>
-      <w:r>
-        <w:t xml:space="preserve">comparisons between models to show influence of sources of resilience on the breakpoint population size. e.g. what is breakpoint with no PDD, with PDD, with PDD+non-linear huma-snail FOI, etc…</w:t>
-      </w:r>
-    </w:p>
-    <w:p>
-      <w:pPr>
-        <w:pStyle w:val="Heading4"/>
-      </w:pPr>
-      <w:bookmarkStart w:id="42" w:name="w_bp-across-values-of-parameters-that-can-be-changed-via-control-measures"/>
-      <w:bookmarkEnd w:id="42"/>
-      <w:r>
-        <w:t xml:space="preserve">-</w:t>
-      </w:r>
-      <w:r>
-        <w:t xml:space="preserve"> </w:t>
-      </w:r>
-      <m:oMath>
-        <m:sSub>
-          <m:e>
-            <m:r>
-              <m:t>W</m:t>
-            </m:r>
-          </m:e>
-          <m:sub>
-            <m:r>
-              <m:t>b</m:t>
-            </m:r>
-            <m:r>
-              <m:t>p</m:t>
-            </m:r>
-          </m:sub>
-        </m:sSub>
-      </m:oMath>
-      <w:r>
-        <w:t xml:space="preserve"> </w:t>
-      </w:r>
-      <w:r>
-        <w:t xml:space="preserve">across values of parameters that can be changed via control measures</w:t>
-      </w:r>
-    </w:p>
-    <w:p>
-      <w:pPr>
-        <w:pStyle w:val="Heading4"/>
-      </w:pPr>
-      <w:bookmarkStart w:id="43" w:name="example-stochastic-time-series-from-different-control-strategies-delineate-chains-that-successfully-controleliminate-based-on-who-definition-from-those-that-rebound-with-different-colors"/>
-      <w:bookmarkEnd w:id="43"/>
-      <w:r>
-        <w:t xml:space="preserve">- Example stochastic time series from different control strategies, delineate chains that successfully control/eliminate (based on WHO definition) from those that rebound with different colors</w:t>
+        <m:r>
+          <m:t>&lt;</m:t>
+        </m:r>
+        <m:r>
+          <m:t>1</m:t>
+        </m:r>
+      </m:oMath>
+      <w:r>
+        <w:t xml:space="preserve"> </w:t>
+      </w:r>
+      <w:r>
+        <w:t xml:space="preserve">and elimination is expected regardless of drug treatment (e.g.</w:t>
+      </w:r>
+      <w:r>
+        <w:t xml:space="preserve"> </w:t>
+      </w:r>
+      <m:oMath>
+        <m:r>
+          <m:rPr>
+            <m:sty m:val="p"/>
+            <m:scr m:val="script"/>
+          </m:rPr>
+          <m:t>T</m:t>
+        </m:r>
+        <m:r>
+          <m:t>≤</m:t>
+        </m:r>
+        <m:r>
+          <m:t>0</m:t>
+        </m:r>
+        <m:r>
+          <m:t>%</m:t>
+        </m:r>
+      </m:oMath>
+      <w:r>
+        <w:t xml:space="preserve">). Black regions indicate parameter space where the breakpoint is not reachable in a single round of MDA (e.g.</w:t>
+      </w:r>
+      <w:r>
+        <w:t xml:space="preserve"> </w:t>
+      </w:r>
+      <m:oMath>
+        <m:r>
+          <m:rPr>
+            <m:sty m:val="p"/>
+            <m:scr m:val="script"/>
+          </m:rPr>
+          <m:t>T</m:t>
+        </m:r>
+        <m:r>
+          <m:t>≥</m:t>
+        </m:r>
+        <m:r>
+          <m:t>100</m:t>
+        </m:r>
+        <m:r>
+          <m:t>%</m:t>
+        </m:r>
+      </m:oMath>
+      <w:r>
+        <w:t xml:space="preserve">).</w:t>
+      </w:r>
+    </w:p>
+    <w:p>
+      <w:pPr>
+        <w:pStyle w:val="Heading2"/>
+      </w:pPr>
+      <w:bookmarkStart w:id="38" w:name="stochastic-model-simulations"/>
+      <w:bookmarkEnd w:id="38"/>
+      <w:r>
+        <w:t xml:space="preserve">Stochastic model simulations</w:t>
       </w:r>
     </w:p>
     <w:p>
       <w:pPr>
         <w:pStyle w:val="Heading3"/>
       </w:pPr>
-      <w:bookmarkStart w:id="44" w:name="table-further-divided-by-intervention-strategy"/>
-      <w:bookmarkEnd w:id="44"/>
+      <w:bookmarkStart w:id="39" w:name="table-further-divided-by-intervention-strategy"/>
+      <w:bookmarkEnd w:id="39"/>
       <w:r>
         <w:t xml:space="preserve">Table (further divided by intervention strategy):</w:t>
       </w:r>
@@ -5434,8 +5751,8 @@
       <w:pPr>
         <w:pStyle w:val="Heading1"/>
       </w:pPr>
-      <w:bookmarkStart w:id="45" w:name="discussion"/>
-      <w:bookmarkEnd w:id="45"/>
+      <w:bookmarkStart w:id="40" w:name="discussion"/>
+      <w:bookmarkEnd w:id="40"/>
       <w:r>
         <w:t xml:space="preserve">Discussion</w:t>
       </w:r>
@@ -5587,7 +5904,7 @@
         <w:t xml:space="preserve"> </w:t>
       </w:r>
       <w:r>
-        <w:t xml:space="preserve">[20]</w:t>
+        <w:t xml:space="preserve">[25]</w:t>
       </w:r>
       <w:r>
         <w:t xml:space="preserve">).</w:t>
@@ -5597,8 +5914,8 @@
       <w:pPr>
         <w:pStyle w:val="Heading1"/>
       </w:pPr>
-      <w:bookmarkStart w:id="46" w:name="references"/>
-      <w:bookmarkEnd w:id="46"/>
+      <w:bookmarkStart w:id="41" w:name="references"/>
+      <w:bookmarkEnd w:id="41"/>
       <w:r>
         <w:t xml:space="preserve">References</w:t>
       </w:r>
@@ -5607,8 +5924,8 @@
       <w:pPr>
         <w:pStyle w:val="Heading1"/>
       </w:pPr>
-      <w:bookmarkStart w:id="47" w:name="supplementary-information"/>
-      <w:bookmarkEnd w:id="47"/>
+      <w:bookmarkStart w:id="42" w:name="supplementary-information"/>
+      <w:bookmarkEnd w:id="42"/>
       <w:r>
         <w:t xml:space="preserve">Supplementary Information</w:t>
       </w:r>
@@ -5617,8 +5934,8 @@
       <w:pPr>
         <w:pStyle w:val="Heading4"/>
       </w:pPr>
-      <w:bookmarkStart w:id="48" w:name="density-dependent-fecundity"/>
-      <w:bookmarkEnd w:id="48"/>
+      <w:bookmarkStart w:id="43" w:name="density-dependent-fecundity"/>
+      <w:bookmarkEnd w:id="43"/>
       <w:r>
         <w:t xml:space="preserve">Density dependent fecundity</w:t>
       </w:r>
@@ -5739,8 +6056,8 @@
       <w:pPr>
         <w:pStyle w:val="Heading4"/>
       </w:pPr>
-      <w:bookmarkStart w:id="49" w:name="acquired-immunity"/>
-      <w:bookmarkEnd w:id="49"/>
+      <w:bookmarkStart w:id="44" w:name="acquired-immunity"/>
+      <w:bookmarkEnd w:id="44"/>
       <w:r>
         <w:t xml:space="preserve">Acquired immunity</w:t>
       </w:r>
@@ -5825,8 +6142,8 @@
       <w:pPr>
         <w:pStyle w:val="Heading2"/>
       </w:pPr>
-      <w:bookmarkStart w:id="50" w:name="r_eff-derivation"/>
-      <w:bookmarkEnd w:id="50"/>
+      <w:bookmarkStart w:id="45" w:name="r_eff-derivation"/>
+      <w:bookmarkEnd w:id="45"/>
       <m:oMath>
         <m:sSub>
           <m:e>
@@ -5858,8 +6175,8 @@
       <w:pPr>
         <w:pStyle w:val="Heading3"/>
       </w:pPr>
-      <w:bookmarkStart w:id="51" w:name="dimensionality-reduction-fast-snail-infection-dynamics"/>
-      <w:bookmarkEnd w:id="51"/>
+      <w:bookmarkStart w:id="46" w:name="dimensionality-reduction-fast-snail-infection-dynamics"/>
+      <w:bookmarkEnd w:id="46"/>
       <w:r>
         <w:t xml:space="preserve">Dimensionality reduction: fast snail infection dynamics</w:t>
       </w:r>
@@ -5979,8 +6296,8 @@
       <w:pPr>
         <w:pStyle w:val="Heading4"/>
       </w:pPr>
-      <w:bookmarkStart w:id="52" w:name="solve-for-i"/>
-      <w:bookmarkEnd w:id="52"/>
+      <w:bookmarkStart w:id="47" w:name="solve-for-i"/>
+      <w:bookmarkEnd w:id="47"/>
       <w:r>
         <w:t xml:space="preserve">Solve for</w:t>
       </w:r>
@@ -6119,8 +6436,8 @@
       <w:pPr>
         <w:pStyle w:val="Heading4"/>
       </w:pPr>
-      <w:bookmarkStart w:id="53" w:name="solve-for-e"/>
-      <w:bookmarkEnd w:id="53"/>
+      <w:bookmarkStart w:id="48" w:name="solve-for-e"/>
+      <w:bookmarkEnd w:id="48"/>
       <w:r>
         <w:t xml:space="preserve">Solve for</w:t>
       </w:r>
@@ -6277,8 +6594,8 @@
       <w:pPr>
         <w:pStyle w:val="Heading4"/>
       </w:pPr>
-      <w:bookmarkStart w:id="54" w:name="solve-for-s"/>
-      <w:bookmarkEnd w:id="54"/>
+      <w:bookmarkStart w:id="49" w:name="solve-for-s"/>
+      <w:bookmarkEnd w:id="49"/>
       <w:r>
         <w:t xml:space="preserve">Solve for</w:t>
       </w:r>
@@ -10937,8 +11254,8 @@
       <w:pPr>
         <w:pStyle w:val="Heading1"/>
       </w:pPr>
-      <w:bookmarkStart w:id="55" w:name="miscellaneousscratch"/>
-      <w:bookmarkEnd w:id="55"/>
+      <w:bookmarkStart w:id="50" w:name="miscellaneousscratch"/>
+      <w:bookmarkEnd w:id="50"/>
       <w:r>
         <w:t xml:space="preserve">Miscellaneous/Scratch</w:t>
       </w:r>
@@ -10947,8 +11264,8 @@
       <w:pPr>
         <w:pStyle w:val="Heading4"/>
       </w:pPr>
-      <w:bookmarkStart w:id="56" w:name="snail-logistic-population-growth"/>
-      <w:bookmarkEnd w:id="56"/>
+      <w:bookmarkStart w:id="51" w:name="snail-logistic-population-growth"/>
+      <w:bookmarkEnd w:id="51"/>
       <w:r>
         <w:t xml:space="preserve">Snail logistic population growth</w:t>
       </w:r>
@@ -11149,8 +11466,8 @@
       <w:pPr>
         <w:pStyle w:val="Heading4"/>
       </w:pPr>
-      <w:bookmarkStart w:id="57" w:name="non-linear-snail-foi-can-be-framed-as-a-density-dependence"/>
-      <w:bookmarkEnd w:id="57"/>
+      <w:bookmarkStart w:id="52" w:name="non-linear-snail-foi-can-be-framed-as-a-density-dependence"/>
+      <w:bookmarkEnd w:id="52"/>
       <w:r>
         <w:t xml:space="preserve">Non linear snail FOI (can be framed as a density dependence?)</w:t>
       </w:r>
@@ -11198,8 +11515,8 @@
       <w:pPr>
         <w:pStyle w:val="Heading3"/>
       </w:pPr>
-      <w:bookmarkStart w:id="58" w:name="reservoirs-of-infection"/>
-      <w:bookmarkEnd w:id="58"/>
+      <w:bookmarkStart w:id="53" w:name="reservoirs-of-infection"/>
+      <w:bookmarkEnd w:id="53"/>
       <w:r>
         <w:t xml:space="preserve">Reservoirs of infection</w:t>
       </w:r>
@@ -11650,7 +11967,7 @@
       <w:r>
         <w:t xml:space="preserve">1. Sokolow SH, Wood CL, Jones IJ, Swartz SJ, Lopez M, Hsieh MH, et al. Global assessment of schistosomiasis control over the past century shows targeting the snail intermediate host works best. Caffrey CR, editor. PLOS Neglected Tropical Diseases. 2016;10: e0004794. doi:</w:t>
       </w:r>
-      <w:hyperlink r:id="rId59">
+      <w:hyperlink r:id="rId54">
         <w:r>
           <w:rPr>
             <w:rStyle w:val="Hyperlink"/>
@@ -11699,7 +12016,7 @@
       <w:r>
         <w:t xml:space="preserve">3. French MD, Evans D, Fleming FM, Secor WE, Biritwum N-K, Brooker SJ, et al. Schistosomiasis in africa: Improving strategies for long-term and sustainable morbidity control. Al-Salem WS, editor. PLOS Neglected Tropical Diseases. 2018;12: e0006484. doi:</w:t>
       </w:r>
-      <w:hyperlink r:id="rId60">
+      <w:hyperlink r:id="rId55">
         <w:r>
           <w:rPr>
             <w:rStyle w:val="Hyperlink"/>
@@ -11715,7 +12032,7 @@
       <w:r>
         <w:t xml:space="preserve">4. Ahmed A, Tash LE, Mohamed E, Adam I. High levels of schistosoma mansoni infections among schoolchildren in central sudan one year after treatment with praziquantel. Journal of Helminthology. 2011;86: 228–232. doi:</w:t>
       </w:r>
-      <w:hyperlink r:id="rId61">
+      <w:hyperlink r:id="rId56">
         <w:r>
           <w:rPr>
             <w:rStyle w:val="Hyperlink"/>
@@ -11740,7 +12057,7 @@
       <w:r>
         <w:t xml:space="preserve">-Oliva E, Zhang Y, Sellin B, et al. Schistosoma haematobiumInfection and morbidity before and after large-scale administration of praziquantel in burkina faso. The Journal of Infectious Diseases. 2007;196: 659–669. doi:</w:t>
       </w:r>
-      <w:hyperlink r:id="rId62">
+      <w:hyperlink r:id="rId57">
         <w:r>
           <w:rPr>
             <w:rStyle w:val="Hyperlink"/>
@@ -11774,7 +12091,7 @@
       <w:r>
         <w:t xml:space="preserve">’e MK, Tuinsma M, Sacko M, et al. Significantly reduced intensity of infection but persistent prevalence of schistosomiasis in a highly endemic region in mali after repeated treatment. Brooker S, editor. PLoS Neglected Tropical Diseases. 2012;6: e1774. doi:</w:t>
       </w:r>
-      <w:hyperlink r:id="rId63">
+      <w:hyperlink r:id="rId58">
         <w:r>
           <w:rPr>
             <w:rStyle w:val="Hyperlink"/>
@@ -11790,7 +12107,7 @@
       <w:r>
         <w:t xml:space="preserve">7. Kittur N, King CH, Campbell CH, Kinung’hi S, Mwinzi PNM, Karanja DMS, et al. Persistent hot spots in schistosomiasis consortium for operational research and evaluation studies for gaining and sustaining control of schistosomiasis after four years of mass drug administration of praziquantel. The American Journal of Tropical Medicine and Hygiene. 2019; doi:</w:t>
       </w:r>
-      <w:hyperlink r:id="rId64">
+      <w:hyperlink r:id="rId59">
         <w:r>
           <w:rPr>
             <w:rStyle w:val="Hyperlink"/>
@@ -11806,7 +12123,7 @@
       <w:r>
         <w:t xml:space="preserve">8. Liu Y, Zhong B, Wu Z-S, Liang S, Qiu D-C, Ma X. Interruption of schistosomiasis transmission in mountainous and hilly regions with an integrated strategy: A longitudinal case study in sichuan, china. Infectious Diseases of Poverty. 2017;6. doi:</w:t>
       </w:r>
-      <w:hyperlink r:id="rId65">
+      <w:hyperlink r:id="rId60">
         <w:r>
           <w:rPr>
             <w:rStyle w:val="Hyperlink"/>
@@ -11822,7 +12139,7 @@
       <w:r>
         <w:t xml:space="preserve">9. Liang S, Seto EYW, Remais JV, Zhong B, Yang C, Hubbard A, et al. Environmental effects on parasitic disease transmission exemplified by schistosomiasis in western china. Proceedings of the National Academy of Sciences. 2007;104: 7110–7115. doi:</w:t>
       </w:r>
-      <w:hyperlink r:id="rId66">
+      <w:hyperlink r:id="rId61">
         <w:r>
           <w:rPr>
             <w:rStyle w:val="Hyperlink"/>
@@ -11838,7 +12155,7 @@
       <w:r>
         <w:t xml:space="preserve">10. Yang Y, Zhou Y-B, Song X-X, Li S-Z, Zhong B, Wang T-P, et al. Integrated control strategy of schistosomiasis in the peoples republic of china. Schistosomiasis in the peoples republic of china - from control to elimination. Elsevier; 2016. pp. 237–268. doi:</w:t>
       </w:r>
-      <w:hyperlink r:id="rId67">
+      <w:hyperlink r:id="rId62">
         <w:r>
           <w:rPr>
             <w:rStyle w:val="Hyperlink"/>
@@ -11854,7 +12171,7 @@
       <w:r>
         <w:t xml:space="preserve">11. Liang S, Abe EM, Zhou X-N. Integrating ecological approaches to interrupt schistosomiasis transmission: Opportunities and challenges. Infectious Diseases of Poverty. 2018;7. doi:</w:t>
       </w:r>
-      <w:hyperlink r:id="rId68">
+      <w:hyperlink r:id="rId63">
         <w:r>
           <w:rPr>
             <w:rStyle w:val="Hyperlink"/>
@@ -11870,7 +12187,7 @@
       <w:r>
         <w:t xml:space="preserve">12. Stothard JR, Campbell SJ, Osei-Atweneboana MY, Durant T, Stanton MC, Biritwum N-K, et al. Towards interruption of schistosomiasis transmission in sub-saharan africa: Developing an appropriate environmental surveillance framework to guide and to support “end game” interventions. Infectious Diseases of Poverty. 2017;6. doi:</w:t>
       </w:r>
-      <w:hyperlink r:id="rId69">
+      <w:hyperlink r:id="rId64">
         <w:r>
           <w:rPr>
             <w:rStyle w:val="Hyperlink"/>
@@ -11886,7 +12203,7 @@
       <w:r>
         <w:t xml:space="preserve">13. Lo NC, Gurarie D, Yoon N, Coulibaly JT, Bendavid E, Andrews JR, et al. Impact and cost-effectiveness of snail control to achieve disease control targets for schistosomiasis. Proceedings of the National Academy of Sciences. 2018;115: E584–E591. doi:</w:t>
       </w:r>
-      <w:hyperlink r:id="rId70">
+      <w:hyperlink r:id="rId65">
         <w:r>
           <w:rPr>
             <w:rStyle w:val="Hyperlink"/>
@@ -11902,7 +12219,7 @@
       <w:r>
         <w:t xml:space="preserve">14. May RM. Togetherness among schistosomes: Its effects on the dynamics of the infection. Mathematical Biosciences. 1977;35: 301–343. doi:</w:t>
       </w:r>
-      <w:hyperlink r:id="rId71">
+      <w:hyperlink r:id="rId66">
         <w:r>
           <w:rPr>
             <w:rStyle w:val="Hyperlink"/>
@@ -11918,7 +12235,7 @@
       <w:r>
         <w:t xml:space="preserve">15. Lo NC, Lai Y-S, Karagiannis-Voules D-A, Bogoch II, Coulibaly JT, Bendavid E, et al. Assessment of global guidelines for preventive chemotherapy against schistosomiasis and soil-transmitted helminthiasis: A cost-effectiveness modelling study. The Lancet Infectious Diseases. 2016;16: 1065–1075. doi:</w:t>
       </w:r>
-      <w:hyperlink r:id="rId72">
+      <w:hyperlink r:id="rId67">
         <w:r>
           <w:rPr>
             <w:rStyle w:val="Hyperlink"/>
@@ -11934,7 +12251,7 @@
       <w:r>
         <w:t xml:space="preserve">16. Gurarie D, King CH. Population biology of schistosoma mating, aggregation, and transmission breakpoints: More reliable model analysis for the end-game in communities at risk. Munderloh UG, editor. PLoS ONE. 2014;9: e115875. doi:</w:t>
       </w:r>
-      <w:hyperlink r:id="rId73">
+      <w:hyperlink r:id="rId68">
         <w:r>
           <w:rPr>
             <w:rStyle w:val="Hyperlink"/>
@@ -11948,9 +12265,25 @@
         <w:pStyle w:val="Bibliography"/>
       </w:pPr>
       <w:r>
-        <w:t xml:space="preserve">17. Arakala A, Hoover CM, Marshall JM, Sokolow SH, Leo GAD, Rohr JR, et al. Estimating the elimination feasibility in the end game of control efforts for parasites subjected to regular mass drug administration: Methods and their application to schistosomiasis. Dobson AP, editor. PLOS Neglected Tropical Diseases. 2018;12: e0006794. doi:</w:t>
-      </w:r>
-      <w:hyperlink r:id="rId74">
+        <w:t xml:space="preserve">17. Halstead NT, Hoover CM, Arakala A, Civitello DJ, Leo GAD, Gambhir M, et al. Agrochemicals increase risk of human schistosomiasis by supporting higher densities of intermediate hosts. Nature Communications. 2018;9. doi:</w:t>
+      </w:r>
+      <w:hyperlink r:id="rId69">
+        <w:r>
+          <w:rPr>
+            <w:rStyle w:val="Hyperlink"/>
+          </w:rPr>
+          <w:t xml:space="preserve">10.1038/s41467-018-03189-w</w:t>
+        </w:r>
+      </w:hyperlink>
+    </w:p>
+    <w:p>
+      <w:pPr>
+        <w:pStyle w:val="Bibliography"/>
+      </w:pPr>
+      <w:r>
+        <w:t xml:space="preserve">18. Arakala A, Hoover CM, Marshall JM, Sokolow SH, Leo GAD, Rohr JR, et al. Estimating the elimination feasibility in the end game of control efforts for parasites subjected to regular mass drug administration: Methods and their application to schistosomiasis. Dobson AP, editor. PLOS Neglected Tropical Diseases. 2018;12: e0006794. doi:</w:t>
+      </w:r>
+      <w:hyperlink r:id="rId70">
         <w:r>
           <w:rPr>
             <w:rStyle w:val="Hyperlink"/>
@@ -11964,25 +12297,9 @@
         <w:pStyle w:val="Bibliography"/>
       </w:pPr>
       <w:r>
-        <w:t xml:space="preserve">18. Halstead NT, Hoover CM, Arakala A, Civitello DJ, Leo GAD, Gambhir M, et al. Agrochemicals increase risk of human schistosomiasis by supporting higher densities of intermediate hosts. Nature Communications. 2018;9. doi:</w:t>
-      </w:r>
-      <w:hyperlink r:id="rId75">
-        <w:r>
-          <w:rPr>
-            <w:rStyle w:val="Hyperlink"/>
-          </w:rPr>
-          <w:t xml:space="preserve">10.1038/s41467-018-03189-w</w:t>
-        </w:r>
-      </w:hyperlink>
-    </w:p>
-    <w:p>
-      <w:pPr>
-        <w:pStyle w:val="Bibliography"/>
-      </w:pPr>
-      <w:r>
         <w:t xml:space="preserve">19. Hoover CM, Sokolow SH, Kemp J, Sanchirico JN, Lund AJ, Jones IJ, et al. Modelled effects of prawn aquaculture on poverty alleviation and schistosomiasis control. Nature Sustainability. 2019;2: 611–620. doi:</w:t>
       </w:r>
-      <w:hyperlink r:id="rId76">
+      <w:hyperlink r:id="rId71">
         <w:r>
           <w:rPr>
             <w:rStyle w:val="Hyperlink"/>
@@ -11996,17 +12313,14 @@
         <w:pStyle w:val="Bibliography"/>
       </w:pPr>
       <w:r>
-        <w:t xml:space="preserve">20. Gurarie D, Lo NC, Ndeffo-Mbah ML, Durham DP, King CH. The human-snail transmission environment shapes long term schistosomiasis control outcomes: Implications for improving the accuracy of predictive modeling. Bas</w:t>
-      </w:r>
-      <w:r>
-        <w:t xml:space="preserve">’añez M-G, editor. PLOS Neglected Tropical Diseases. 2018;12: e0006514. doi:</w:t>
-      </w:r>
-      <w:hyperlink r:id="rId77">
+        <w:t xml:space="preserve">20. Zwang J, Olliaro PL. Clinical efficacy and tolerability of praziquantel for intestinal and urinary schistosomiasisA meta-analysis of comparative and non-comparative clinical trials. Jones MK, editor. PLoS Neglected Tropical Diseases. 2014;8: e3286. doi:</w:t>
+      </w:r>
+      <w:hyperlink r:id="rId72">
         <w:r>
           <w:rPr>
             <w:rStyle w:val="Hyperlink"/>
           </w:rPr>
-          <w:t xml:space="preserve">10.1371/journal.pntd.0006514</w:t>
+          <w:t xml:space="preserve">10.1371/journal.pntd.0003286</w:t>
         </w:r>
       </w:hyperlink>
     </w:p>
@@ -12017,7 +12331,7 @@
       <w:r>
         <w:t xml:space="preserve">21. Balahbib A, Amarir F, Corstjens PL, de Dood CJ, van Dam GJ, Hajli A, et al. Selecting accurate post-elimination monitoring tools to prevent reemergence of urogenital schistosomiasis in morocco: A pilot study. Infectious Diseases of Poverty. 2017;6. doi:</w:t>
       </w:r>
-      <w:hyperlink r:id="rId78">
+      <w:hyperlink r:id="rId73">
         <w:r>
           <w:rPr>
             <w:rStyle w:val="Hyperlink"/>
@@ -12033,7 +12347,7 @@
       <w:r>
         <w:t xml:space="preserve">22. Bergquist R, Utzinger J, Keiser J. Controlling schistosomiasis with praziquantel: How much longer without a viable alternative? Infectious Diseases of Poverty. 2017;6. doi:</w:t>
       </w:r>
-      <w:hyperlink r:id="rId79">
+      <w:hyperlink r:id="rId74">
         <w:r>
           <w:rPr>
             <w:rStyle w:val="Hyperlink"/>
@@ -12049,7 +12363,7 @@
       <w:r>
         <w:t xml:space="preserve">23. SNOW LC, BOCKARIE MJ, MICHAEL E. Transmission dynamics of lymphatic filariasis: Vector-specific density dependence in the development of wuchereria bancrofti infective larvae in mosquitoes. Medical and Veterinary Entomology. 2006;20: 261–272. doi:</w:t>
       </w:r>
-      <w:hyperlink r:id="rId80">
+      <w:hyperlink r:id="rId75">
         <w:r>
           <w:rPr>
             <w:rStyle w:val="Hyperlink"/>
@@ -12065,12 +12379,31 @@
       <w:r>
         <w:t xml:space="preserve">24. Duerr H, Dietz K, Schulz-Key H, Büttner D, Eichner M. Density-dependent parasite establishment suggests infection-associated immunosuppression as an important mechanism for parasite density regulation in onchocerciasis. Transactions of the Royal Society of Tropical Medicine and Hygiene. 2003;97: 242–250. doi:</w:t>
       </w:r>
-      <w:hyperlink r:id="rId81">
+      <w:hyperlink r:id="rId76">
         <w:r>
           <w:rPr>
             <w:rStyle w:val="Hyperlink"/>
           </w:rPr>
           <w:t xml:space="preserve">10.1016/s0035-9203(03)90132-5</w:t>
+        </w:r>
+      </w:hyperlink>
+    </w:p>
+    <w:p>
+      <w:pPr>
+        <w:pStyle w:val="Bibliography"/>
+      </w:pPr>
+      <w:r>
+        <w:t xml:space="preserve">25. Gurarie D, Lo NC, Ndeffo-Mbah ML, Durham DP, King CH. The human-snail transmission environment shapes long term schistosomiasis control outcomes: Implications for improving the accuracy of predictive modeling. Bas</w:t>
+      </w:r>
+      <w:r>
+        <w:t xml:space="preserve">’añez M-G, editor. PLOS Neglected Tropical Diseases. 2018;12: e0006514. doi:</w:t>
+      </w:r>
+      <w:hyperlink r:id="rId77">
+        <w:r>
+          <w:rPr>
+            <w:rStyle w:val="Hyperlink"/>
+          </w:rPr>
+          <w:t xml:space="preserve">10.1371/journal.pntd.0006514</w:t>
         </w:r>
       </w:hyperlink>
     </w:p>
@@ -12182,7 +12515,7 @@
     </w:lvl>
   </w:abstractNum>
   <w:abstractNum w:abstractNumId="990">
-    <w:nsid w:val="f29b6119"/>
+    <w:nsid w:val="65f5e52b"/>
     <w:multiLevelType w:val="multilevel"/>
     <w:lvl w:ilvl="0">
       <w:numFmt w:val="bullet"/>
@@ -12253,87 +12586,6 @@
     <w:lvl w:ilvl="6">
       <w:numFmt w:val="bullet"/>
       <w:lvlText w:val=" "/>
-      <w:lvlJc w:val="left"/>
-      <w:pPr>
-        <w:tabs>
-          <w:tab w:val="num" w:pos="4320"/>
-        </w:tabs>
-        <w:ind w:left="4800" w:hanging="480"/>
-      </w:pPr>
-    </w:lvl>
-  </w:abstractNum>
-  <w:abstractNum w:abstractNumId="991">
-    <w:nsid w:val="30801471"/>
-    <w:multiLevelType w:val="multilevel"/>
-    <w:lvl w:ilvl="0">
-      <w:numFmt w:val="bullet"/>
-      <w:lvlText w:val="•"/>
-      <w:lvlJc w:val="left"/>
-      <w:pPr>
-        <w:tabs>
-          <w:tab w:val="num" w:pos="0"/>
-        </w:tabs>
-        <w:ind w:left="480" w:hanging="480"/>
-      </w:pPr>
-    </w:lvl>
-    <w:lvl w:ilvl="1">
-      <w:numFmt w:val="bullet"/>
-      <w:lvlText w:val="–"/>
-      <w:lvlJc w:val="left"/>
-      <w:pPr>
-        <w:tabs>
-          <w:tab w:val="num" w:pos="720"/>
-        </w:tabs>
-        <w:ind w:left="1200" w:hanging="480"/>
-      </w:pPr>
-    </w:lvl>
-    <w:lvl w:ilvl="2">
-      <w:numFmt w:val="bullet"/>
-      <w:lvlText w:val="•"/>
-      <w:lvlJc w:val="left"/>
-      <w:pPr>
-        <w:tabs>
-          <w:tab w:val="num" w:pos="1440"/>
-        </w:tabs>
-        <w:ind w:left="1920" w:hanging="480"/>
-      </w:pPr>
-    </w:lvl>
-    <w:lvl w:ilvl="3">
-      <w:numFmt w:val="bullet"/>
-      <w:lvlText w:val="–"/>
-      <w:lvlJc w:val="left"/>
-      <w:pPr>
-        <w:tabs>
-          <w:tab w:val="num" w:pos="2160"/>
-        </w:tabs>
-        <w:ind w:left="2640" w:hanging="480"/>
-      </w:pPr>
-    </w:lvl>
-    <w:lvl w:ilvl="4">
-      <w:numFmt w:val="bullet"/>
-      <w:lvlText w:val="•"/>
-      <w:lvlJc w:val="left"/>
-      <w:pPr>
-        <w:tabs>
-          <w:tab w:val="num" w:pos="2880"/>
-        </w:tabs>
-        <w:ind w:left="3360" w:hanging="480"/>
-      </w:pPr>
-    </w:lvl>
-    <w:lvl w:ilvl="5">
-      <w:numFmt w:val="bullet"/>
-      <w:lvlText w:val="–"/>
-      <w:lvlJc w:val="left"/>
-      <w:pPr>
-        <w:tabs>
-          <w:tab w:val="num" w:pos="3600"/>
-        </w:tabs>
-        <w:ind w:left="4080" w:hanging="480"/>
-      </w:pPr>
-    </w:lvl>
-    <w:lvl w:ilvl="6">
-      <w:numFmt w:val="bullet"/>
-      <w:lvlText w:val="•"/>
       <w:lvlJc w:val="left"/>
       <w:pPr>
         <w:tabs>
@@ -12348,12 +12600,6 @@
   </w:num>
   <w:num w:numId="1000">
     <w:abstractNumId w:val="990"/>
-  </w:num>
-  <w:num w:numId="1001">
-    <w:abstractNumId w:val="991"/>
-  </w:num>
-  <w:num w:numId="1002">
-    <w:abstractNumId w:val="991"/>
   </w:num>
 </w:numbering>
 </file>

</xml_diff>